<commit_message>
revised phase A document
</commit_message>
<xml_diff>
--- a/phaseA/ProjectPhaseA.docx
+++ b/phaseA/ProjectPhaseA.docx
@@ -19,100 +19,127 @@
         </w:rPr>
         <w:t>Phase A</w:t>
       </w:r>
+    </w:p>
+    <w:p>
+      <w:pPr>
+        <w:jc w:val="center"/>
+        <w:rPr>
+          <w:b/>
+          <w:sz w:val="28"/>
+          <w:szCs w:val="28"/>
+        </w:rPr>
+      </w:pPr>
+      <w:r>
+        <w:rPr>
+          <w:b/>
+          <w:sz w:val="28"/>
+          <w:szCs w:val="28"/>
+        </w:rPr>
+        <w:t>Team 5</w:t>
+      </w:r>
+    </w:p>
+    <w:p>
+      <w:pPr>
+        <w:jc w:val="center"/>
+        <w:rPr>
+          <w:b/>
+          <w:sz w:val="28"/>
+          <w:szCs w:val="28"/>
+        </w:rPr>
+      </w:pPr>
+      <w:r>
+        <w:rPr>
+          <w:b/>
+          <w:sz w:val="28"/>
+          <w:szCs w:val="28"/>
+        </w:rPr>
+        <w:t xml:space="preserve">Members: </w:t>
+      </w:r>
+      <w:proofErr w:type="spellStart"/>
+      <w:r>
+        <w:rPr>
+          <w:b/>
+          <w:sz w:val="28"/>
+          <w:szCs w:val="28"/>
+        </w:rPr>
+        <w:t>Dujia</w:t>
+      </w:r>
+      <w:proofErr w:type="spellEnd"/>
+      <w:r>
+        <w:rPr>
+          <w:b/>
+          <w:sz w:val="28"/>
+          <w:szCs w:val="28"/>
+        </w:rPr>
+        <w:t xml:space="preserve"> Guo, Sahil </w:t>
+      </w:r>
+      <w:proofErr w:type="spellStart"/>
+      <w:r>
+        <w:rPr>
+          <w:b/>
+          <w:sz w:val="28"/>
+          <w:szCs w:val="28"/>
+        </w:rPr>
+        <w:t>Ghanghas</w:t>
+      </w:r>
+      <w:proofErr w:type="spellEnd"/>
+      <w:r>
+        <w:rPr>
+          <w:b/>
+          <w:sz w:val="28"/>
+          <w:szCs w:val="28"/>
+        </w:rPr>
+        <w:t xml:space="preserve">, </w:t>
+      </w:r>
+      <w:proofErr w:type="spellStart"/>
+      <w:r>
+        <w:rPr>
+          <w:b/>
+          <w:sz w:val="28"/>
+          <w:szCs w:val="28"/>
+        </w:rPr>
+        <w:t>Sankar</w:t>
+      </w:r>
+      <w:proofErr w:type="spellEnd"/>
+      <w:r>
+        <w:rPr>
+          <w:b/>
+          <w:sz w:val="28"/>
+          <w:szCs w:val="28"/>
+        </w:rPr>
+        <w:t xml:space="preserve"> </w:t>
+      </w:r>
+      <w:proofErr w:type="spellStart"/>
+      <w:r>
+        <w:rPr>
+          <w:b/>
+          <w:sz w:val="28"/>
+          <w:szCs w:val="28"/>
+        </w:rPr>
+        <w:t>Gireesan</w:t>
+      </w:r>
+      <w:proofErr w:type="spellEnd"/>
+      <w:r>
+        <w:rPr>
+          <w:b/>
+          <w:sz w:val="28"/>
+          <w:szCs w:val="28"/>
+        </w:rPr>
+        <w:t xml:space="preserve"> </w:t>
+      </w:r>
+      <w:r>
+        <w:rPr>
+          <w:b/>
+          <w:sz w:val="28"/>
+          <w:szCs w:val="28"/>
+        </w:rPr>
+        <w:t>Nair, Yash Shah</w:t>
+      </w:r>
+    </w:p>
+    <w:p>
       <w:bookmarkStart w:id="0" w:name="_GoBack"/>
       <w:bookmarkEnd w:id="0"/>
     </w:p>
-    <w:p>
-      <w:pPr>
-        <w:jc w:val="center"/>
-        <w:rPr>
-          <w:b/>
-          <w:sz w:val="28"/>
-          <w:szCs w:val="28"/>
-        </w:rPr>
-      </w:pPr>
-      <w:r>
-        <w:rPr>
-          <w:b/>
-          <w:sz w:val="28"/>
-          <w:szCs w:val="28"/>
-        </w:rPr>
-        <w:t>Team 5</w:t>
-      </w:r>
-    </w:p>
-    <w:p>
-      <w:pPr>
-        <w:jc w:val="center"/>
-        <w:rPr>
-          <w:b/>
-          <w:sz w:val="28"/>
-          <w:szCs w:val="28"/>
-        </w:rPr>
-      </w:pPr>
-      <w:r>
-        <w:rPr>
-          <w:b/>
-          <w:sz w:val="28"/>
-          <w:szCs w:val="28"/>
-        </w:rPr>
-        <w:t xml:space="preserve">Members: </w:t>
-      </w:r>
-      <w:proofErr w:type="spellStart"/>
-      <w:r>
-        <w:rPr>
-          <w:b/>
-          <w:sz w:val="28"/>
-          <w:szCs w:val="28"/>
-        </w:rPr>
-        <w:t>Dujia</w:t>
-      </w:r>
-      <w:proofErr w:type="spellEnd"/>
-      <w:r>
-        <w:rPr>
-          <w:b/>
-          <w:sz w:val="28"/>
-          <w:szCs w:val="28"/>
-        </w:rPr>
-        <w:t xml:space="preserve"> Guo, Sahil </w:t>
-      </w:r>
-      <w:proofErr w:type="spellStart"/>
-      <w:r>
-        <w:rPr>
-          <w:b/>
-          <w:sz w:val="28"/>
-          <w:szCs w:val="28"/>
-        </w:rPr>
-        <w:t>Ghanghas</w:t>
-      </w:r>
-      <w:proofErr w:type="spellEnd"/>
-      <w:r>
-        <w:rPr>
-          <w:b/>
-          <w:sz w:val="28"/>
-          <w:szCs w:val="28"/>
-        </w:rPr>
-        <w:t xml:space="preserve">, </w:t>
-      </w:r>
-      <w:proofErr w:type="spellStart"/>
-      <w:r>
-        <w:rPr>
-          <w:b/>
-          <w:sz w:val="28"/>
-          <w:szCs w:val="28"/>
-        </w:rPr>
-        <w:t>Sankar</w:t>
-      </w:r>
-      <w:proofErr w:type="spellEnd"/>
-      <w:r>
-        <w:rPr>
-          <w:b/>
-          <w:sz w:val="28"/>
-          <w:szCs w:val="28"/>
-        </w:rPr>
-        <w:t xml:space="preserve"> Nair, Yash Shah</w:t>
-      </w:r>
-    </w:p>
-    <w:p/>
     <w:p>
       <w:pPr>
         <w:rPr>
@@ -433,21 +460,6 @@
           <w:szCs w:val="24"/>
         </w:rPr>
         <w:t>1)</w:t>
-      </w:r>
-    </w:p>
-    <w:p>
-      <w:pPr>
-        <w:rPr>
-          <w:sz w:val="24"/>
-          <w:szCs w:val="24"/>
-        </w:rPr>
-      </w:pPr>
-      <w:r>
-        <w:rPr>
-          <w:sz w:val="24"/>
-          <w:szCs w:val="24"/>
-        </w:rPr>
-        <w:t>2)</w:t>
       </w:r>
     </w:p>
     <w:tbl>
@@ -480,12 +492,18 @@
             <w:tcW w:w="4675" w:type="dxa"/>
           </w:tcPr>
           <w:p>
-            <w:r>
-              <w:rPr>
-                <w:rFonts w:eastAsia="Times New Roman"/>
-                <w:sz w:val="24"/>
-              </w:rPr>
-              <w:t>Upload Projects for Plagiarism detection</w:t>
+            <w:pPr>
+              <w:rPr>
+                <w:rFonts w:eastAsia="Times New Roman"/>
+                <w:sz w:val="24"/>
+              </w:rPr>
+            </w:pPr>
+            <w:r>
+              <w:rPr>
+                <w:rFonts w:eastAsia="Times New Roman"/>
+                <w:sz w:val="24"/>
+              </w:rPr>
+              <w:t>Login/Signup</w:t>
             </w:r>
           </w:p>
         </w:tc>
@@ -545,7 +563,14 @@
                 <w:rFonts w:eastAsia="Times New Roman"/>
                 <w:sz w:val="24"/>
               </w:rPr>
-              <w:t>To detect plagiarism in two Java based projects whose source folders are present in the faculty’s local machine.</w:t>
+              <w:t>Faculty can have a private account</w:t>
+            </w:r>
+            <w:r>
+              <w:rPr>
+                <w:rFonts w:eastAsia="Times New Roman"/>
+                <w:sz w:val="24"/>
+              </w:rPr>
+              <w:t xml:space="preserve"> in the web application. This can also enable to view reports of tests performed by him earlier.</w:t>
             </w:r>
           </w:p>
         </w:tc>
@@ -575,23 +600,7 @@
                 <w:rFonts w:eastAsia="Times New Roman"/>
                 <w:sz w:val="24"/>
               </w:rPr>
-              <w:t xml:space="preserve">It is necessary for the faculty to login to the system successfully </w:t>
-            </w:r>
-            <w:proofErr w:type="gramStart"/>
-            <w:r>
-              <w:rPr>
-                <w:rFonts w:eastAsia="Times New Roman"/>
-                <w:sz w:val="24"/>
-              </w:rPr>
-              <w:t>in order to</w:t>
-            </w:r>
-            <w:proofErr w:type="gramEnd"/>
-            <w:r>
-              <w:rPr>
-                <w:rFonts w:eastAsia="Times New Roman"/>
-                <w:sz w:val="24"/>
-              </w:rPr>
-              <w:t xml:space="preserve"> upload the project folders and start with the test.</w:t>
+              <w:t>It is necessary for the faculty to register.</w:t>
             </w:r>
           </w:p>
         </w:tc>
@@ -621,7 +630,7 @@
                 <w:rFonts w:eastAsia="Times New Roman"/>
                 <w:sz w:val="24"/>
               </w:rPr>
-              <w:t>A faculty decides to test plagiarism in two java based projects whose source folders are available in the faculty’s local machine.</w:t>
+              <w:t>A faculty decides to create an account to use a web based plagiarism detector.</w:t>
             </w:r>
           </w:p>
         </w:tc>
@@ -679,7 +688,7 @@
                 <w:rFonts w:eastAsia="Times New Roman"/>
                 <w:sz w:val="24"/>
               </w:rPr>
-              <w:t>Faculty logs in to the system</w:t>
+              <w:t>Faculty register in to the system</w:t>
             </w:r>
           </w:p>
           <w:p>
@@ -699,7 +708,7 @@
                 <w:rFonts w:eastAsia="Times New Roman"/>
                 <w:sz w:val="24"/>
               </w:rPr>
-              <w:t>System displays the main testing home page to the user</w:t>
+              <w:t>Details of school/university is to be provided.</w:t>
             </w:r>
           </w:p>
           <w:p>
@@ -719,7 +728,7 @@
                 <w:rFonts w:eastAsia="Times New Roman"/>
                 <w:sz w:val="24"/>
               </w:rPr>
-              <w:t>User uploads first project folder from the local machine by clicking on the browse button</w:t>
+              <w:t>Faculty need to verify his identity.</w:t>
             </w:r>
           </w:p>
           <w:p>
@@ -739,43 +748,7 @@
                 <w:rFonts w:eastAsia="Times New Roman"/>
                 <w:sz w:val="24"/>
               </w:rPr>
-              <w:t xml:space="preserve">User then uploads second project folder from the local machine by clicking on the browse button. </w:t>
-            </w:r>
-          </w:p>
-          <w:p>
-            <w:pPr>
-              <w:numPr>
-                <w:ilvl w:val="0"/>
-                <w:numId w:val="1"/>
-              </w:numPr>
-              <w:spacing w:line="249" w:lineRule="exact"/>
-              <w:rPr>
-                <w:rFonts w:eastAsia="Times New Roman"/>
-                <w:sz w:val="24"/>
-              </w:rPr>
-            </w:pPr>
-            <w:r>
-              <w:rPr>
-                <w:rFonts w:eastAsia="Times New Roman"/>
-                <w:sz w:val="24"/>
-              </w:rPr>
-              <w:t xml:space="preserve">Once both the </w:t>
-            </w:r>
-            <w:proofErr w:type="gramStart"/>
-            <w:r>
-              <w:rPr>
-                <w:rFonts w:eastAsia="Times New Roman"/>
-                <w:sz w:val="24"/>
-              </w:rPr>
-              <w:t>projects(</w:t>
-            </w:r>
-            <w:proofErr w:type="gramEnd"/>
-            <w:r>
-              <w:rPr>
-                <w:rFonts w:eastAsia="Times New Roman"/>
-                <w:sz w:val="24"/>
-              </w:rPr>
-              <w:t>Java based) are successfully uploaded, user can start the detection test by clicking on the “Start Test” button.</w:t>
+              <w:t>Faculty can login in to the web app after his/her account is successfully registered.</w:t>
             </w:r>
           </w:p>
         </w:tc>
@@ -818,7 +791,15 @@
                 <w:sz w:val="24"/>
                 <w:szCs w:val="24"/>
               </w:rPr>
-              <w:t>Login credentials are incorrect or not recognized. In this case, user is asked to enter the correct credentials or Signup, without which he/she cannot proceed further.</w:t>
+              <w:t>A unique user name is required.</w:t>
+            </w:r>
+            <w:r>
+              <w:rPr>
+                <w:rFonts w:cs="Times New Roman"/>
+                <w:sz w:val="24"/>
+                <w:szCs w:val="24"/>
+              </w:rPr>
+              <w:t xml:space="preserve"> System should prompt user to enter any other username if not unique.</w:t>
             </w:r>
           </w:p>
           <w:p>
@@ -840,7 +821,7 @@
                 <w:sz w:val="24"/>
                 <w:szCs w:val="24"/>
               </w:rPr>
-              <w:t>User doesn’t upload one or more project folders or uploads blank folder and clicks “Start Test” button. In this case the user is asked to upload a non-empty folder.</w:t>
+              <w:t>Register with an education email ID. There should not be any previous accounts linked to that email ID.</w:t>
             </w:r>
           </w:p>
           <w:p>
@@ -850,14 +831,19 @@
                 <w:ilvl w:val="0"/>
                 <w:numId w:val="2"/>
               </w:numPr>
-            </w:pPr>
-            <w:r>
               <w:rPr>
                 <w:rFonts w:cs="Times New Roman"/>
                 <w:sz w:val="24"/>
                 <w:szCs w:val="24"/>
               </w:rPr>
-              <w:t>User uploads non-Java based project folders. In this case, system responds with a “Unknown source” message and ask users to upload a Java based project.</w:t>
+            </w:pPr>
+            <w:r>
+              <w:rPr>
+                <w:rFonts w:cs="Times New Roman"/>
+                <w:sz w:val="24"/>
+                <w:szCs w:val="24"/>
+              </w:rPr>
+              <w:t>Password should have lowercase, uppercase, numeric and special characters</w:t>
             </w:r>
           </w:p>
         </w:tc>
@@ -873,7 +859,6 @@
                 <w:b/>
                 <w:sz w:val="24"/>
               </w:rPr>
-              <w:lastRenderedPageBreak/>
               <w:t>Priority:</w:t>
             </w:r>
           </w:p>
@@ -888,7 +873,25 @@
                 <w:rFonts w:eastAsia="Times New Roman"/>
                 <w:sz w:val="24"/>
               </w:rPr>
-              <w:t xml:space="preserve">High priority, to be implemented in first pass as other functionalities will require a successful functioning of this use case. </w:t>
+              <w:t xml:space="preserve">Medium priority, to be implemented after first pass as this use case is an independent functionality and </w:t>
+            </w:r>
+            <w:proofErr w:type="spellStart"/>
+            <w:proofErr w:type="gramStart"/>
+            <w:r>
+              <w:rPr>
+                <w:rFonts w:eastAsia="Times New Roman"/>
+                <w:sz w:val="24"/>
+              </w:rPr>
+              <w:t>a</w:t>
+            </w:r>
+            <w:proofErr w:type="spellEnd"/>
+            <w:proofErr w:type="gramEnd"/>
+            <w:r>
+              <w:rPr>
+                <w:rFonts w:eastAsia="Times New Roman"/>
+                <w:sz w:val="24"/>
+              </w:rPr>
+              <w:t xml:space="preserve"> extra security layer.</w:t>
             </w:r>
           </w:p>
         </w:tc>
@@ -1103,6 +1106,714 @@
                 <w:rFonts w:eastAsia="Times New Roman"/>
                 <w:sz w:val="24"/>
               </w:rPr>
+              <w:t>How will we verify that the education email id is of an existent school/college?</w:t>
+            </w:r>
+          </w:p>
+        </w:tc>
+      </w:tr>
+    </w:tbl>
+    <w:p>
+      <w:pPr>
+        <w:rPr>
+          <w:sz w:val="24"/>
+          <w:szCs w:val="24"/>
+        </w:rPr>
+      </w:pPr>
+    </w:p>
+    <w:p>
+      <w:pPr>
+        <w:rPr>
+          <w:sz w:val="24"/>
+          <w:szCs w:val="24"/>
+        </w:rPr>
+      </w:pPr>
+    </w:p>
+    <w:p>
+      <w:pPr>
+        <w:rPr>
+          <w:sz w:val="24"/>
+          <w:szCs w:val="24"/>
+        </w:rPr>
+      </w:pPr>
+    </w:p>
+    <w:p>
+      <w:pPr>
+        <w:rPr>
+          <w:sz w:val="24"/>
+          <w:szCs w:val="24"/>
+        </w:rPr>
+      </w:pPr>
+    </w:p>
+    <w:p>
+      <w:pPr>
+        <w:rPr>
+          <w:sz w:val="24"/>
+          <w:szCs w:val="24"/>
+        </w:rPr>
+      </w:pPr>
+      <w:r>
+        <w:rPr>
+          <w:sz w:val="24"/>
+          <w:szCs w:val="24"/>
+        </w:rPr>
+        <w:t>2)</w:t>
+      </w:r>
+    </w:p>
+    <w:tbl>
+      <w:tblPr>
+        <w:tblStyle w:val="TableGrid"/>
+        <w:tblW w:w="0" w:type="auto"/>
+        <w:tblLook w:val="04A0" w:firstRow="1" w:lastRow="0" w:firstColumn="1" w:lastColumn="0" w:noHBand="0" w:noVBand="1"/>
+      </w:tblPr>
+      <w:tblGrid>
+        <w:gridCol w:w="4675"/>
+        <w:gridCol w:w="4675"/>
+      </w:tblGrid>
+      <w:tr>
+        <w:tc>
+          <w:tcPr>
+            <w:tcW w:w="4675" w:type="dxa"/>
+          </w:tcPr>
+          <w:p>
+            <w:r>
+              <w:rPr>
+                <w:b/>
+                <w:sz w:val="24"/>
+              </w:rPr>
+              <w:t>Use Case:</w:t>
+            </w:r>
+          </w:p>
+        </w:tc>
+        <w:tc>
+          <w:tcPr>
+            <w:tcW w:w="4675" w:type="dxa"/>
+          </w:tcPr>
+          <w:p>
+            <w:r>
+              <w:rPr>
+                <w:rFonts w:eastAsia="Times New Roman"/>
+                <w:sz w:val="24"/>
+              </w:rPr>
+              <w:t>Upload Projects for Plagiarism detection</w:t>
+            </w:r>
+          </w:p>
+        </w:tc>
+      </w:tr>
+      <w:tr>
+        <w:tc>
+          <w:tcPr>
+            <w:tcW w:w="4675" w:type="dxa"/>
+          </w:tcPr>
+          <w:p>
+            <w:r>
+              <w:rPr>
+                <w:b/>
+                <w:sz w:val="24"/>
+              </w:rPr>
+              <w:t>Primary Actor:</w:t>
+            </w:r>
+          </w:p>
+        </w:tc>
+        <w:tc>
+          <w:tcPr>
+            <w:tcW w:w="4675" w:type="dxa"/>
+          </w:tcPr>
+          <w:p>
+            <w:r>
+              <w:rPr>
+                <w:rFonts w:eastAsia="Times New Roman"/>
+                <w:sz w:val="24"/>
+              </w:rPr>
+              <w:t>Faculty of school/college</w:t>
+            </w:r>
+          </w:p>
+        </w:tc>
+      </w:tr>
+      <w:tr>
+        <w:tc>
+          <w:tcPr>
+            <w:tcW w:w="4675" w:type="dxa"/>
+          </w:tcPr>
+          <w:p>
+            <w:r>
+              <w:rPr>
+                <w:b/>
+                <w:sz w:val="24"/>
+              </w:rPr>
+              <w:t>Goal in Context:</w:t>
+            </w:r>
+          </w:p>
+        </w:tc>
+        <w:tc>
+          <w:tcPr>
+            <w:tcW w:w="4675" w:type="dxa"/>
+          </w:tcPr>
+          <w:p>
+            <w:r>
+              <w:rPr>
+                <w:rFonts w:eastAsia="Times New Roman"/>
+                <w:sz w:val="24"/>
+              </w:rPr>
+              <w:t>To detect plagiarism in two Java based projects whose source folders are present in the faculty’s local machine.</w:t>
+            </w:r>
+          </w:p>
+        </w:tc>
+      </w:tr>
+      <w:tr>
+        <w:tc>
+          <w:tcPr>
+            <w:tcW w:w="4675" w:type="dxa"/>
+          </w:tcPr>
+          <w:p>
+            <w:r>
+              <w:rPr>
+                <w:b/>
+                <w:sz w:val="24"/>
+              </w:rPr>
+              <w:t>Preconditions:</w:t>
+            </w:r>
+          </w:p>
+        </w:tc>
+        <w:tc>
+          <w:tcPr>
+            <w:tcW w:w="4675" w:type="dxa"/>
+          </w:tcPr>
+          <w:p>
+            <w:r>
+              <w:rPr>
+                <w:rFonts w:eastAsia="Times New Roman"/>
+                <w:sz w:val="24"/>
+              </w:rPr>
+              <w:t xml:space="preserve">It is necessary for the faculty to login to the system successfully </w:t>
+            </w:r>
+            <w:proofErr w:type="gramStart"/>
+            <w:r>
+              <w:rPr>
+                <w:rFonts w:eastAsia="Times New Roman"/>
+                <w:sz w:val="24"/>
+              </w:rPr>
+              <w:t>in order to</w:t>
+            </w:r>
+            <w:proofErr w:type="gramEnd"/>
+            <w:r>
+              <w:rPr>
+                <w:rFonts w:eastAsia="Times New Roman"/>
+                <w:sz w:val="24"/>
+              </w:rPr>
+              <w:t xml:space="preserve"> upload the project folders and start with the test.</w:t>
+            </w:r>
+          </w:p>
+        </w:tc>
+      </w:tr>
+      <w:tr>
+        <w:tc>
+          <w:tcPr>
+            <w:tcW w:w="4675" w:type="dxa"/>
+          </w:tcPr>
+          <w:p>
+            <w:r>
+              <w:rPr>
+                <w:b/>
+                <w:sz w:val="24"/>
+              </w:rPr>
+              <w:t>Trigger:</w:t>
+            </w:r>
+          </w:p>
+        </w:tc>
+        <w:tc>
+          <w:tcPr>
+            <w:tcW w:w="4675" w:type="dxa"/>
+          </w:tcPr>
+          <w:p>
+            <w:r>
+              <w:rPr>
+                <w:rFonts w:eastAsia="Times New Roman"/>
+                <w:sz w:val="24"/>
+              </w:rPr>
+              <w:t>A faculty decides to test plagiarism in two java based projects whose source folders are available in the faculty’s local machine.</w:t>
+            </w:r>
+          </w:p>
+        </w:tc>
+      </w:tr>
+      <w:tr>
+        <w:tc>
+          <w:tcPr>
+            <w:tcW w:w="4675" w:type="dxa"/>
+          </w:tcPr>
+          <w:p>
+            <w:r>
+              <w:rPr>
+                <w:b/>
+                <w:sz w:val="24"/>
+              </w:rPr>
+              <w:t>Scenario:</w:t>
+            </w:r>
+          </w:p>
+        </w:tc>
+        <w:tc>
+          <w:tcPr>
+            <w:tcW w:w="4675" w:type="dxa"/>
+          </w:tcPr>
+          <w:p>
+            <w:pPr>
+              <w:spacing w:line="249" w:lineRule="exact"/>
+              <w:ind w:left="120"/>
+              <w:rPr>
+                <w:rFonts w:eastAsia="Times New Roman"/>
+                <w:sz w:val="24"/>
+              </w:rPr>
+            </w:pPr>
+            <w:r>
+              <w:rPr>
+                <w:rFonts w:eastAsia="Times New Roman"/>
+                <w:sz w:val="24"/>
+              </w:rPr>
+              <w:t>Steps:</w:t>
+            </w:r>
+          </w:p>
+          <w:p>
+            <w:pPr>
+              <w:pStyle w:val="ListParagraph"/>
+              <w:numPr>
+                <w:ilvl w:val="0"/>
+                <w:numId w:val="15"/>
+              </w:numPr>
+              <w:spacing w:line="249" w:lineRule="exact"/>
+              <w:rPr>
+                <w:rFonts w:eastAsia="Times New Roman"/>
+                <w:sz w:val="24"/>
+              </w:rPr>
+            </w:pPr>
+            <w:r>
+              <w:rPr>
+                <w:rFonts w:eastAsia="Times New Roman"/>
+                <w:sz w:val="24"/>
+              </w:rPr>
+              <w:t>Faculty logs in to the system</w:t>
+            </w:r>
+          </w:p>
+          <w:p>
+            <w:pPr>
+              <w:pStyle w:val="ListParagraph"/>
+              <w:numPr>
+                <w:ilvl w:val="0"/>
+                <w:numId w:val="15"/>
+              </w:numPr>
+              <w:spacing w:line="249" w:lineRule="exact"/>
+              <w:rPr>
+                <w:rFonts w:eastAsia="Times New Roman"/>
+                <w:sz w:val="24"/>
+              </w:rPr>
+            </w:pPr>
+            <w:r>
+              <w:rPr>
+                <w:rFonts w:eastAsia="Times New Roman"/>
+                <w:sz w:val="24"/>
+              </w:rPr>
+              <w:t>System displays the main testing home page to the user</w:t>
+            </w:r>
+          </w:p>
+          <w:p>
+            <w:pPr>
+              <w:numPr>
+                <w:ilvl w:val="0"/>
+                <w:numId w:val="15"/>
+              </w:numPr>
+              <w:spacing w:line="249" w:lineRule="exact"/>
+              <w:rPr>
+                <w:rFonts w:eastAsia="Times New Roman"/>
+                <w:sz w:val="24"/>
+              </w:rPr>
+            </w:pPr>
+            <w:r>
+              <w:rPr>
+                <w:rFonts w:eastAsia="Times New Roman"/>
+                <w:sz w:val="24"/>
+              </w:rPr>
+              <w:t>User uploads first project folder from the local machine by clicking on the browse button</w:t>
+            </w:r>
+          </w:p>
+          <w:p>
+            <w:pPr>
+              <w:numPr>
+                <w:ilvl w:val="0"/>
+                <w:numId w:val="15"/>
+              </w:numPr>
+              <w:spacing w:line="249" w:lineRule="exact"/>
+              <w:rPr>
+                <w:rFonts w:eastAsia="Times New Roman"/>
+                <w:sz w:val="24"/>
+              </w:rPr>
+            </w:pPr>
+            <w:r>
+              <w:rPr>
+                <w:rFonts w:eastAsia="Times New Roman"/>
+                <w:sz w:val="24"/>
+              </w:rPr>
+              <w:t xml:space="preserve">User then uploads second project folder from the local machine by clicking on the browse button. </w:t>
+            </w:r>
+          </w:p>
+          <w:p>
+            <w:pPr>
+              <w:numPr>
+                <w:ilvl w:val="0"/>
+                <w:numId w:val="15"/>
+              </w:numPr>
+              <w:spacing w:line="249" w:lineRule="exact"/>
+              <w:rPr>
+                <w:rFonts w:eastAsia="Times New Roman"/>
+                <w:sz w:val="24"/>
+              </w:rPr>
+            </w:pPr>
+            <w:r>
+              <w:rPr>
+                <w:rFonts w:eastAsia="Times New Roman"/>
+                <w:sz w:val="24"/>
+              </w:rPr>
+              <w:t xml:space="preserve">Once both the </w:t>
+            </w:r>
+            <w:proofErr w:type="gramStart"/>
+            <w:r>
+              <w:rPr>
+                <w:rFonts w:eastAsia="Times New Roman"/>
+                <w:sz w:val="24"/>
+              </w:rPr>
+              <w:t>projects(</w:t>
+            </w:r>
+            <w:proofErr w:type="gramEnd"/>
+            <w:r>
+              <w:rPr>
+                <w:rFonts w:eastAsia="Times New Roman"/>
+                <w:sz w:val="24"/>
+              </w:rPr>
+              <w:t>Java based) are successfully uploaded, user can start the detection test by clicking on the “Start Test” button.</w:t>
+            </w:r>
+          </w:p>
+        </w:tc>
+      </w:tr>
+      <w:tr>
+        <w:tc>
+          <w:tcPr>
+            <w:tcW w:w="4675" w:type="dxa"/>
+          </w:tcPr>
+          <w:p>
+            <w:r>
+              <w:rPr>
+                <w:b/>
+                <w:sz w:val="24"/>
+              </w:rPr>
+              <w:t>Exceptions:</w:t>
+            </w:r>
+          </w:p>
+        </w:tc>
+        <w:tc>
+          <w:tcPr>
+            <w:tcW w:w="4675" w:type="dxa"/>
+          </w:tcPr>
+          <w:p>
+            <w:pPr>
+              <w:pStyle w:val="ListParagraph"/>
+              <w:numPr>
+                <w:ilvl w:val="0"/>
+                <w:numId w:val="16"/>
+              </w:numPr>
+              <w:rPr>
+                <w:rFonts w:cs="Times New Roman"/>
+                <w:sz w:val="24"/>
+                <w:szCs w:val="24"/>
+              </w:rPr>
+            </w:pPr>
+            <w:r>
+              <w:rPr>
+                <w:rFonts w:cs="Times New Roman"/>
+                <w:sz w:val="24"/>
+                <w:szCs w:val="24"/>
+              </w:rPr>
+              <w:t>Login credentials are incorrect or not recognized. In this case, user is asked to enter the correct credentials or Signup, without which he/she cannot proceed further.</w:t>
+            </w:r>
+          </w:p>
+          <w:p>
+            <w:pPr>
+              <w:pStyle w:val="ListParagraph"/>
+              <w:numPr>
+                <w:ilvl w:val="0"/>
+                <w:numId w:val="16"/>
+              </w:numPr>
+              <w:rPr>
+                <w:rFonts w:cs="Times New Roman"/>
+                <w:sz w:val="24"/>
+                <w:szCs w:val="24"/>
+              </w:rPr>
+            </w:pPr>
+            <w:r>
+              <w:rPr>
+                <w:rFonts w:cs="Times New Roman"/>
+                <w:sz w:val="24"/>
+                <w:szCs w:val="24"/>
+              </w:rPr>
+              <w:t>User doesn’t upload one or more project folders or uploads blank folder and clicks “Start Test” button. In this case the user is asked to upload a non-empty folder.</w:t>
+            </w:r>
+          </w:p>
+          <w:p>
+            <w:pPr>
+              <w:pStyle w:val="ListParagraph"/>
+              <w:numPr>
+                <w:ilvl w:val="0"/>
+                <w:numId w:val="16"/>
+              </w:numPr>
+            </w:pPr>
+            <w:r>
+              <w:rPr>
+                <w:rFonts w:cs="Times New Roman"/>
+                <w:sz w:val="24"/>
+                <w:szCs w:val="24"/>
+              </w:rPr>
+              <w:t>User uploads non-Java based project folders. In this case, system responds with a “Unknown source” message and ask users to upload a Java based project.</w:t>
+            </w:r>
+          </w:p>
+        </w:tc>
+      </w:tr>
+      <w:tr>
+        <w:tc>
+          <w:tcPr>
+            <w:tcW w:w="4675" w:type="dxa"/>
+          </w:tcPr>
+          <w:p>
+            <w:r>
+              <w:rPr>
+                <w:b/>
+                <w:sz w:val="24"/>
+              </w:rPr>
+              <w:lastRenderedPageBreak/>
+              <w:t>Priority:</w:t>
+            </w:r>
+          </w:p>
+        </w:tc>
+        <w:tc>
+          <w:tcPr>
+            <w:tcW w:w="4675" w:type="dxa"/>
+          </w:tcPr>
+          <w:p>
+            <w:r>
+              <w:rPr>
+                <w:rFonts w:eastAsia="Times New Roman"/>
+                <w:sz w:val="24"/>
+              </w:rPr>
+              <w:t xml:space="preserve">High priority, to be implemented in first pass as other functionalities will require a successful functioning of this use case. </w:t>
+            </w:r>
+          </w:p>
+        </w:tc>
+      </w:tr>
+      <w:tr>
+        <w:tc>
+          <w:tcPr>
+            <w:tcW w:w="4675" w:type="dxa"/>
+          </w:tcPr>
+          <w:p>
+            <w:pPr>
+              <w:rPr>
+                <w:b/>
+                <w:sz w:val="24"/>
+              </w:rPr>
+            </w:pPr>
+            <w:r>
+              <w:rPr>
+                <w:b/>
+                <w:sz w:val="24"/>
+              </w:rPr>
+              <w:t>When available:</w:t>
+            </w:r>
+          </w:p>
+        </w:tc>
+        <w:tc>
+          <w:tcPr>
+            <w:tcW w:w="4675" w:type="dxa"/>
+          </w:tcPr>
+          <w:p>
+            <w:pPr>
+              <w:rPr>
+                <w:rFonts w:eastAsia="Times New Roman"/>
+                <w:sz w:val="24"/>
+              </w:rPr>
+            </w:pPr>
+            <w:r>
+              <w:rPr>
+                <w:rFonts w:eastAsia="Times New Roman"/>
+                <w:sz w:val="24"/>
+              </w:rPr>
+              <w:t>Phase C of project(implementation).</w:t>
+            </w:r>
+          </w:p>
+        </w:tc>
+      </w:tr>
+      <w:tr>
+        <w:tc>
+          <w:tcPr>
+            <w:tcW w:w="4675" w:type="dxa"/>
+          </w:tcPr>
+          <w:p>
+            <w:pPr>
+              <w:rPr>
+                <w:b/>
+                <w:sz w:val="24"/>
+              </w:rPr>
+            </w:pPr>
+            <w:r>
+              <w:rPr>
+                <w:b/>
+                <w:sz w:val="24"/>
+              </w:rPr>
+              <w:t>Channel to actor:</w:t>
+            </w:r>
+          </w:p>
+        </w:tc>
+        <w:tc>
+          <w:tcPr>
+            <w:tcW w:w="4675" w:type="dxa"/>
+          </w:tcPr>
+          <w:p>
+            <w:pPr>
+              <w:rPr>
+                <w:rFonts w:eastAsia="Times New Roman"/>
+                <w:sz w:val="24"/>
+              </w:rPr>
+            </w:pPr>
+            <w:r>
+              <w:rPr>
+                <w:rFonts w:eastAsia="Times New Roman"/>
+                <w:sz w:val="24"/>
+              </w:rPr>
+              <w:t>A desktop/laptop with a modern browser and internet connection.</w:t>
+            </w:r>
+          </w:p>
+        </w:tc>
+      </w:tr>
+      <w:tr>
+        <w:tc>
+          <w:tcPr>
+            <w:tcW w:w="4675" w:type="dxa"/>
+          </w:tcPr>
+          <w:p>
+            <w:pPr>
+              <w:rPr>
+                <w:b/>
+                <w:sz w:val="24"/>
+              </w:rPr>
+            </w:pPr>
+            <w:r>
+              <w:rPr>
+                <w:b/>
+                <w:sz w:val="24"/>
+              </w:rPr>
+              <w:t>Secondary Actor:</w:t>
+            </w:r>
+          </w:p>
+        </w:tc>
+        <w:tc>
+          <w:tcPr>
+            <w:tcW w:w="4675" w:type="dxa"/>
+          </w:tcPr>
+          <w:p>
+            <w:pPr>
+              <w:rPr>
+                <w:rFonts w:eastAsia="Times New Roman"/>
+                <w:sz w:val="24"/>
+              </w:rPr>
+            </w:pPr>
+            <w:r>
+              <w:rPr>
+                <w:rFonts w:eastAsia="Times New Roman"/>
+                <w:sz w:val="24"/>
+              </w:rPr>
+              <w:t>System Administrator</w:t>
+            </w:r>
+          </w:p>
+        </w:tc>
+      </w:tr>
+      <w:tr>
+        <w:tc>
+          <w:tcPr>
+            <w:tcW w:w="4675" w:type="dxa"/>
+          </w:tcPr>
+          <w:p>
+            <w:pPr>
+              <w:rPr>
+                <w:b/>
+                <w:sz w:val="24"/>
+              </w:rPr>
+            </w:pPr>
+            <w:r>
+              <w:rPr>
+                <w:b/>
+                <w:sz w:val="24"/>
+              </w:rPr>
+              <w:t>Channels to Secondary Actors:</w:t>
+            </w:r>
+          </w:p>
+        </w:tc>
+        <w:tc>
+          <w:tcPr>
+            <w:tcW w:w="4675" w:type="dxa"/>
+          </w:tcPr>
+          <w:p>
+            <w:pPr>
+              <w:rPr>
+                <w:rFonts w:eastAsia="Times New Roman"/>
+                <w:sz w:val="24"/>
+              </w:rPr>
+            </w:pPr>
+            <w:r>
+              <w:rPr>
+                <w:rFonts w:eastAsia="Times New Roman"/>
+                <w:sz w:val="24"/>
+              </w:rPr>
+              <w:t>A desktop/laptop with a modern browser and internet connection.</w:t>
+            </w:r>
+          </w:p>
+        </w:tc>
+      </w:tr>
+      <w:tr>
+        <w:tc>
+          <w:tcPr>
+            <w:tcW w:w="4675" w:type="dxa"/>
+          </w:tcPr>
+          <w:p>
+            <w:pPr>
+              <w:rPr>
+                <w:b/>
+                <w:sz w:val="24"/>
+              </w:rPr>
+            </w:pPr>
+            <w:r>
+              <w:rPr>
+                <w:b/>
+                <w:sz w:val="24"/>
+              </w:rPr>
+              <w:t>Open Issues:</w:t>
+            </w:r>
+          </w:p>
+        </w:tc>
+        <w:tc>
+          <w:tcPr>
+            <w:tcW w:w="4675" w:type="dxa"/>
+          </w:tcPr>
+          <w:p>
+            <w:pPr>
+              <w:pStyle w:val="ListParagraph"/>
+              <w:numPr>
+                <w:ilvl w:val="0"/>
+                <w:numId w:val="18"/>
+              </w:numPr>
+              <w:rPr>
+                <w:rFonts w:eastAsia="Times New Roman"/>
+                <w:sz w:val="24"/>
+              </w:rPr>
+            </w:pPr>
+            <w:r>
+              <w:rPr>
+                <w:rFonts w:eastAsia="Times New Roman"/>
+                <w:sz w:val="24"/>
+              </w:rPr>
               <w:t>What would be the maximum size of project folder that we can upload in the system</w:t>
             </w:r>
           </w:p>
@@ -1124,6 +1835,769 @@
         </w:rPr>
         <w:t>3)</w:t>
       </w:r>
+      <w:r>
+        <w:t xml:space="preserve"> </w:t>
+      </w:r>
+    </w:p>
+    <w:tbl>
+      <w:tblPr>
+        <w:tblStyle w:val="TableGrid"/>
+        <w:tblW w:w="0" w:type="auto"/>
+        <w:tblLook w:val="04A0" w:firstRow="1" w:lastRow="0" w:firstColumn="1" w:lastColumn="0" w:noHBand="0" w:noVBand="1"/>
+      </w:tblPr>
+      <w:tblGrid>
+        <w:gridCol w:w="4675"/>
+        <w:gridCol w:w="4675"/>
+      </w:tblGrid>
+      <w:tr>
+        <w:tc>
+          <w:tcPr>
+            <w:tcW w:w="4675" w:type="dxa"/>
+          </w:tcPr>
+          <w:p>
+            <w:pPr>
+              <w:rPr>
+                <w:sz w:val="24"/>
+                <w:szCs w:val="24"/>
+              </w:rPr>
+            </w:pPr>
+            <w:r>
+              <w:rPr>
+                <w:b/>
+                <w:sz w:val="24"/>
+                <w:szCs w:val="24"/>
+              </w:rPr>
+              <w:t>Use Case:</w:t>
+            </w:r>
+          </w:p>
+        </w:tc>
+        <w:tc>
+          <w:tcPr>
+            <w:tcW w:w="4675" w:type="dxa"/>
+          </w:tcPr>
+          <w:p>
+            <w:pPr>
+              <w:rPr>
+                <w:sz w:val="24"/>
+                <w:szCs w:val="24"/>
+              </w:rPr>
+            </w:pPr>
+            <w:r>
+              <w:rPr>
+                <w:sz w:val="24"/>
+                <w:szCs w:val="24"/>
+              </w:rPr>
+              <w:t>Perform Plagiarism detection test</w:t>
+            </w:r>
+          </w:p>
+        </w:tc>
+      </w:tr>
+      <w:tr>
+        <w:tc>
+          <w:tcPr>
+            <w:tcW w:w="4675" w:type="dxa"/>
+          </w:tcPr>
+          <w:p>
+            <w:pPr>
+              <w:rPr>
+                <w:sz w:val="24"/>
+                <w:szCs w:val="24"/>
+              </w:rPr>
+            </w:pPr>
+            <w:r>
+              <w:rPr>
+                <w:b/>
+                <w:sz w:val="24"/>
+                <w:szCs w:val="24"/>
+              </w:rPr>
+              <w:t>Primary Actor:</w:t>
+            </w:r>
+          </w:p>
+        </w:tc>
+        <w:tc>
+          <w:tcPr>
+            <w:tcW w:w="4675" w:type="dxa"/>
+          </w:tcPr>
+          <w:p>
+            <w:pPr>
+              <w:rPr>
+                <w:sz w:val="24"/>
+                <w:szCs w:val="24"/>
+              </w:rPr>
+            </w:pPr>
+            <w:r>
+              <w:rPr>
+                <w:rFonts w:eastAsia="Times New Roman"/>
+                <w:sz w:val="24"/>
+                <w:szCs w:val="24"/>
+              </w:rPr>
+              <w:t>Faculty of school/college</w:t>
+            </w:r>
+          </w:p>
+        </w:tc>
+      </w:tr>
+      <w:tr>
+        <w:tc>
+          <w:tcPr>
+            <w:tcW w:w="4675" w:type="dxa"/>
+          </w:tcPr>
+          <w:p>
+            <w:pPr>
+              <w:rPr>
+                <w:sz w:val="24"/>
+                <w:szCs w:val="24"/>
+              </w:rPr>
+            </w:pPr>
+            <w:r>
+              <w:rPr>
+                <w:b/>
+                <w:sz w:val="24"/>
+                <w:szCs w:val="24"/>
+              </w:rPr>
+              <w:t>Goal in Context:</w:t>
+            </w:r>
+          </w:p>
+        </w:tc>
+        <w:tc>
+          <w:tcPr>
+            <w:tcW w:w="4675" w:type="dxa"/>
+          </w:tcPr>
+          <w:p>
+            <w:pPr>
+              <w:rPr>
+                <w:sz w:val="24"/>
+                <w:szCs w:val="24"/>
+              </w:rPr>
+            </w:pPr>
+            <w:r>
+              <w:rPr>
+                <w:rFonts w:eastAsia="Times New Roman"/>
+                <w:sz w:val="24"/>
+                <w:szCs w:val="24"/>
+              </w:rPr>
+              <w:t>To detect plagiarism in two Java based projects whose source folders are present in the faculty’s local machine.</w:t>
+            </w:r>
+          </w:p>
+        </w:tc>
+      </w:tr>
+      <w:tr>
+        <w:tc>
+          <w:tcPr>
+            <w:tcW w:w="4675" w:type="dxa"/>
+          </w:tcPr>
+          <w:p>
+            <w:pPr>
+              <w:rPr>
+                <w:sz w:val="24"/>
+                <w:szCs w:val="24"/>
+              </w:rPr>
+            </w:pPr>
+            <w:r>
+              <w:rPr>
+                <w:b/>
+                <w:sz w:val="24"/>
+                <w:szCs w:val="24"/>
+              </w:rPr>
+              <w:t>Preconditions:</w:t>
+            </w:r>
+          </w:p>
+        </w:tc>
+        <w:tc>
+          <w:tcPr>
+            <w:tcW w:w="4675" w:type="dxa"/>
+          </w:tcPr>
+          <w:p>
+            <w:pPr>
+              <w:rPr>
+                <w:sz w:val="24"/>
+                <w:szCs w:val="24"/>
+              </w:rPr>
+            </w:pPr>
+            <w:r>
+              <w:rPr>
+                <w:rFonts w:eastAsia="Times New Roman"/>
+                <w:sz w:val="24"/>
+                <w:szCs w:val="24"/>
+              </w:rPr>
+              <w:t>It is necessary to upload the project folders and start with the test.</w:t>
+            </w:r>
+          </w:p>
+        </w:tc>
+      </w:tr>
+      <w:tr>
+        <w:tc>
+          <w:tcPr>
+            <w:tcW w:w="4675" w:type="dxa"/>
+          </w:tcPr>
+          <w:p>
+            <w:pPr>
+              <w:rPr>
+                <w:sz w:val="24"/>
+                <w:szCs w:val="24"/>
+              </w:rPr>
+            </w:pPr>
+            <w:r>
+              <w:rPr>
+                <w:b/>
+                <w:sz w:val="24"/>
+                <w:szCs w:val="24"/>
+              </w:rPr>
+              <w:t>Trigger:</w:t>
+            </w:r>
+          </w:p>
+        </w:tc>
+        <w:tc>
+          <w:tcPr>
+            <w:tcW w:w="4675" w:type="dxa"/>
+          </w:tcPr>
+          <w:p>
+            <w:pPr>
+              <w:rPr>
+                <w:sz w:val="24"/>
+                <w:szCs w:val="24"/>
+              </w:rPr>
+            </w:pPr>
+            <w:r>
+              <w:rPr>
+                <w:rFonts w:eastAsia="Times New Roman"/>
+                <w:sz w:val="24"/>
+                <w:szCs w:val="24"/>
+              </w:rPr>
+              <w:t>A faculty decides to start the plagiarism after uploading the projects.</w:t>
+            </w:r>
+          </w:p>
+        </w:tc>
+      </w:tr>
+      <w:tr>
+        <w:tc>
+          <w:tcPr>
+            <w:tcW w:w="4675" w:type="dxa"/>
+          </w:tcPr>
+          <w:p>
+            <w:pPr>
+              <w:rPr>
+                <w:sz w:val="24"/>
+                <w:szCs w:val="24"/>
+              </w:rPr>
+            </w:pPr>
+            <w:r>
+              <w:rPr>
+                <w:b/>
+                <w:sz w:val="24"/>
+                <w:szCs w:val="24"/>
+              </w:rPr>
+              <w:t>Scenario:</w:t>
+            </w:r>
+          </w:p>
+        </w:tc>
+        <w:tc>
+          <w:tcPr>
+            <w:tcW w:w="4675" w:type="dxa"/>
+          </w:tcPr>
+          <w:p>
+            <w:pPr>
+              <w:spacing w:line="249" w:lineRule="exact"/>
+              <w:ind w:left="120"/>
+              <w:rPr>
+                <w:rFonts w:eastAsia="Times New Roman"/>
+                <w:sz w:val="24"/>
+                <w:szCs w:val="24"/>
+              </w:rPr>
+            </w:pPr>
+            <w:r>
+              <w:rPr>
+                <w:rFonts w:eastAsia="Times New Roman"/>
+                <w:sz w:val="24"/>
+                <w:szCs w:val="24"/>
+              </w:rPr>
+              <w:t>Steps:</w:t>
+            </w:r>
+          </w:p>
+          <w:p>
+            <w:pPr>
+              <w:pStyle w:val="ListParagraph"/>
+              <w:numPr>
+                <w:ilvl w:val="0"/>
+                <w:numId w:val="5"/>
+              </w:numPr>
+              <w:spacing w:line="249" w:lineRule="exact"/>
+              <w:rPr>
+                <w:rFonts w:eastAsia="Times New Roman"/>
+                <w:sz w:val="24"/>
+                <w:szCs w:val="24"/>
+              </w:rPr>
+            </w:pPr>
+            <w:r>
+              <w:rPr>
+                <w:rFonts w:eastAsia="Times New Roman"/>
+                <w:sz w:val="24"/>
+                <w:szCs w:val="24"/>
+              </w:rPr>
+              <w:t>User clicks of “Start Test” button after both the project folders have been successfully uploaded</w:t>
+            </w:r>
+          </w:p>
+          <w:p>
+            <w:pPr>
+              <w:pStyle w:val="ListParagraph"/>
+              <w:numPr>
+                <w:ilvl w:val="0"/>
+                <w:numId w:val="5"/>
+              </w:numPr>
+              <w:spacing w:line="249" w:lineRule="exact"/>
+              <w:rPr>
+                <w:rFonts w:eastAsia="Times New Roman"/>
+                <w:sz w:val="24"/>
+                <w:szCs w:val="24"/>
+              </w:rPr>
+            </w:pPr>
+            <w:r>
+              <w:rPr>
+                <w:rFonts w:eastAsia="Times New Roman"/>
+                <w:sz w:val="24"/>
+                <w:szCs w:val="24"/>
+              </w:rPr>
+              <w:t>User select</w:t>
+            </w:r>
+            <w:r>
+              <w:rPr>
+                <w:rFonts w:eastAsia="Times New Roman"/>
+                <w:sz w:val="24"/>
+                <w:szCs w:val="24"/>
+              </w:rPr>
+              <w:t xml:space="preserve"> pause</w:t>
+            </w:r>
+            <w:r>
+              <w:rPr>
+                <w:rFonts w:eastAsia="Times New Roman"/>
+                <w:sz w:val="24"/>
+                <w:szCs w:val="24"/>
+              </w:rPr>
+              <w:t xml:space="preserve"> to pause the test</w:t>
+            </w:r>
+          </w:p>
+          <w:p>
+            <w:pPr>
+              <w:pStyle w:val="ListParagraph"/>
+              <w:numPr>
+                <w:ilvl w:val="0"/>
+                <w:numId w:val="5"/>
+              </w:numPr>
+              <w:spacing w:line="249" w:lineRule="exact"/>
+              <w:rPr>
+                <w:rFonts w:eastAsia="Times New Roman"/>
+                <w:sz w:val="24"/>
+                <w:szCs w:val="24"/>
+              </w:rPr>
+            </w:pPr>
+            <w:r>
+              <w:rPr>
+                <w:rFonts w:eastAsia="Times New Roman"/>
+                <w:sz w:val="24"/>
+                <w:szCs w:val="24"/>
+              </w:rPr>
+              <w:t>User selects start after pause</w:t>
+            </w:r>
+          </w:p>
+          <w:p>
+            <w:pPr>
+              <w:pStyle w:val="ListParagraph"/>
+              <w:numPr>
+                <w:ilvl w:val="0"/>
+                <w:numId w:val="5"/>
+              </w:numPr>
+              <w:spacing w:line="249" w:lineRule="exact"/>
+              <w:rPr>
+                <w:rFonts w:eastAsia="Times New Roman"/>
+                <w:sz w:val="24"/>
+                <w:szCs w:val="24"/>
+              </w:rPr>
+            </w:pPr>
+            <w:r>
+              <w:rPr>
+                <w:rFonts w:eastAsia="Times New Roman"/>
+                <w:sz w:val="24"/>
+                <w:szCs w:val="24"/>
+              </w:rPr>
+              <w:t xml:space="preserve">User selects stop </w:t>
+            </w:r>
+          </w:p>
+        </w:tc>
+      </w:tr>
+      <w:tr>
+        <w:tc>
+          <w:tcPr>
+            <w:tcW w:w="4675" w:type="dxa"/>
+          </w:tcPr>
+          <w:p>
+            <w:pPr>
+              <w:rPr>
+                <w:sz w:val="24"/>
+                <w:szCs w:val="24"/>
+              </w:rPr>
+            </w:pPr>
+            <w:r>
+              <w:rPr>
+                <w:b/>
+                <w:sz w:val="24"/>
+                <w:szCs w:val="24"/>
+              </w:rPr>
+              <w:t>Exceptions:</w:t>
+            </w:r>
+          </w:p>
+        </w:tc>
+        <w:tc>
+          <w:tcPr>
+            <w:tcW w:w="4675" w:type="dxa"/>
+          </w:tcPr>
+          <w:p>
+            <w:pPr>
+              <w:pStyle w:val="ListParagraph"/>
+              <w:numPr>
+                <w:ilvl w:val="0"/>
+                <w:numId w:val="6"/>
+              </w:numPr>
+              <w:rPr>
+                <w:sz w:val="24"/>
+                <w:szCs w:val="24"/>
+              </w:rPr>
+            </w:pPr>
+            <w:r>
+              <w:rPr>
+                <w:sz w:val="24"/>
+                <w:szCs w:val="24"/>
+              </w:rPr>
+              <w:t xml:space="preserve">Pause is selected, process stops until </w:t>
+            </w:r>
+            <w:proofErr w:type="gramStart"/>
+            <w:r>
+              <w:rPr>
+                <w:sz w:val="24"/>
+                <w:szCs w:val="24"/>
+              </w:rPr>
+              <w:t>resumed again</w:t>
+            </w:r>
+            <w:proofErr w:type="gramEnd"/>
+          </w:p>
+          <w:p>
+            <w:pPr>
+              <w:pStyle w:val="ListParagraph"/>
+              <w:numPr>
+                <w:ilvl w:val="0"/>
+                <w:numId w:val="6"/>
+              </w:numPr>
+              <w:rPr>
+                <w:sz w:val="24"/>
+                <w:szCs w:val="24"/>
+              </w:rPr>
+            </w:pPr>
+            <w:r>
+              <w:rPr>
+                <w:sz w:val="24"/>
+                <w:szCs w:val="24"/>
+              </w:rPr>
+              <w:t>Stop is selected, process stops and cannot be resumed, progress report till that point is saved</w:t>
+            </w:r>
+          </w:p>
+        </w:tc>
+      </w:tr>
+      <w:tr>
+        <w:tc>
+          <w:tcPr>
+            <w:tcW w:w="4675" w:type="dxa"/>
+          </w:tcPr>
+          <w:p>
+            <w:pPr>
+              <w:rPr>
+                <w:sz w:val="24"/>
+                <w:szCs w:val="24"/>
+              </w:rPr>
+            </w:pPr>
+            <w:r>
+              <w:rPr>
+                <w:b/>
+                <w:sz w:val="24"/>
+                <w:szCs w:val="24"/>
+              </w:rPr>
+              <w:t>Priority:</w:t>
+            </w:r>
+          </w:p>
+        </w:tc>
+        <w:tc>
+          <w:tcPr>
+            <w:tcW w:w="4675" w:type="dxa"/>
+          </w:tcPr>
+          <w:p>
+            <w:pPr>
+              <w:rPr>
+                <w:sz w:val="24"/>
+                <w:szCs w:val="24"/>
+              </w:rPr>
+            </w:pPr>
+            <w:r>
+              <w:rPr>
+                <w:rFonts w:eastAsia="Times New Roman"/>
+                <w:sz w:val="24"/>
+                <w:szCs w:val="24"/>
+              </w:rPr>
+              <w:t xml:space="preserve">High priority, to be implemented in first pass as other functionalities will require a successful functioning of this use case. </w:t>
+            </w:r>
+          </w:p>
+        </w:tc>
+      </w:tr>
+      <w:tr>
+        <w:tc>
+          <w:tcPr>
+            <w:tcW w:w="4675" w:type="dxa"/>
+          </w:tcPr>
+          <w:p>
+            <w:pPr>
+              <w:rPr>
+                <w:b/>
+                <w:sz w:val="24"/>
+                <w:szCs w:val="24"/>
+              </w:rPr>
+            </w:pPr>
+            <w:r>
+              <w:rPr>
+                <w:b/>
+                <w:sz w:val="24"/>
+                <w:szCs w:val="24"/>
+              </w:rPr>
+              <w:t>When available:</w:t>
+            </w:r>
+          </w:p>
+        </w:tc>
+        <w:tc>
+          <w:tcPr>
+            <w:tcW w:w="4675" w:type="dxa"/>
+          </w:tcPr>
+          <w:p>
+            <w:pPr>
+              <w:rPr>
+                <w:rFonts w:eastAsia="Times New Roman"/>
+                <w:sz w:val="24"/>
+                <w:szCs w:val="24"/>
+              </w:rPr>
+            </w:pPr>
+            <w:r>
+              <w:rPr>
+                <w:rFonts w:eastAsia="Times New Roman"/>
+                <w:sz w:val="24"/>
+                <w:szCs w:val="24"/>
+              </w:rPr>
+              <w:t>Phase C of project(implementation).</w:t>
+            </w:r>
+          </w:p>
+        </w:tc>
+      </w:tr>
+      <w:tr>
+        <w:tc>
+          <w:tcPr>
+            <w:tcW w:w="4675" w:type="dxa"/>
+          </w:tcPr>
+          <w:p>
+            <w:pPr>
+              <w:rPr>
+                <w:b/>
+                <w:sz w:val="24"/>
+                <w:szCs w:val="24"/>
+              </w:rPr>
+            </w:pPr>
+            <w:r>
+              <w:rPr>
+                <w:b/>
+                <w:sz w:val="24"/>
+                <w:szCs w:val="24"/>
+              </w:rPr>
+              <w:t>Channel to actor:</w:t>
+            </w:r>
+          </w:p>
+        </w:tc>
+        <w:tc>
+          <w:tcPr>
+            <w:tcW w:w="4675" w:type="dxa"/>
+          </w:tcPr>
+          <w:p>
+            <w:pPr>
+              <w:rPr>
+                <w:rFonts w:eastAsia="Times New Roman"/>
+                <w:sz w:val="24"/>
+                <w:szCs w:val="24"/>
+              </w:rPr>
+            </w:pPr>
+            <w:r>
+              <w:rPr>
+                <w:rFonts w:eastAsia="Times New Roman"/>
+                <w:sz w:val="24"/>
+                <w:szCs w:val="24"/>
+              </w:rPr>
+              <w:t>A desktop/laptop with a modern browser and internet connection.</w:t>
+            </w:r>
+          </w:p>
+        </w:tc>
+      </w:tr>
+      <w:tr>
+        <w:tc>
+          <w:tcPr>
+            <w:tcW w:w="4675" w:type="dxa"/>
+          </w:tcPr>
+          <w:p>
+            <w:pPr>
+              <w:rPr>
+                <w:b/>
+                <w:sz w:val="24"/>
+                <w:szCs w:val="24"/>
+              </w:rPr>
+            </w:pPr>
+            <w:r>
+              <w:rPr>
+                <w:b/>
+                <w:sz w:val="24"/>
+                <w:szCs w:val="24"/>
+              </w:rPr>
+              <w:t>Secondary Actor:</w:t>
+            </w:r>
+          </w:p>
+        </w:tc>
+        <w:tc>
+          <w:tcPr>
+            <w:tcW w:w="4675" w:type="dxa"/>
+          </w:tcPr>
+          <w:p>
+            <w:pPr>
+              <w:rPr>
+                <w:rFonts w:eastAsia="Times New Roman"/>
+                <w:sz w:val="24"/>
+                <w:szCs w:val="24"/>
+              </w:rPr>
+            </w:pPr>
+            <w:r>
+              <w:rPr>
+                <w:rFonts w:eastAsia="Times New Roman"/>
+                <w:sz w:val="24"/>
+                <w:szCs w:val="24"/>
+              </w:rPr>
+              <w:t>System Administrator</w:t>
+            </w:r>
+          </w:p>
+        </w:tc>
+      </w:tr>
+      <w:tr>
+        <w:tc>
+          <w:tcPr>
+            <w:tcW w:w="4675" w:type="dxa"/>
+          </w:tcPr>
+          <w:p>
+            <w:pPr>
+              <w:rPr>
+                <w:b/>
+                <w:sz w:val="24"/>
+                <w:szCs w:val="24"/>
+              </w:rPr>
+            </w:pPr>
+            <w:r>
+              <w:rPr>
+                <w:b/>
+                <w:sz w:val="24"/>
+                <w:szCs w:val="24"/>
+              </w:rPr>
+              <w:lastRenderedPageBreak/>
+              <w:t>Channels to Secondary Actors:</w:t>
+            </w:r>
+          </w:p>
+        </w:tc>
+        <w:tc>
+          <w:tcPr>
+            <w:tcW w:w="4675" w:type="dxa"/>
+          </w:tcPr>
+          <w:p>
+            <w:pPr>
+              <w:rPr>
+                <w:rFonts w:eastAsia="Times New Roman"/>
+                <w:sz w:val="24"/>
+                <w:szCs w:val="24"/>
+              </w:rPr>
+            </w:pPr>
+            <w:r>
+              <w:rPr>
+                <w:rFonts w:eastAsia="Times New Roman"/>
+                <w:sz w:val="24"/>
+                <w:szCs w:val="24"/>
+              </w:rPr>
+              <w:t>A desktop/laptop with a modern browser and internet connection.</w:t>
+            </w:r>
+          </w:p>
+        </w:tc>
+      </w:tr>
+      <w:tr>
+        <w:tc>
+          <w:tcPr>
+            <w:tcW w:w="4675" w:type="dxa"/>
+          </w:tcPr>
+          <w:p>
+            <w:pPr>
+              <w:rPr>
+                <w:b/>
+                <w:sz w:val="24"/>
+                <w:szCs w:val="24"/>
+              </w:rPr>
+            </w:pPr>
+            <w:r>
+              <w:rPr>
+                <w:b/>
+                <w:sz w:val="24"/>
+                <w:szCs w:val="24"/>
+              </w:rPr>
+              <w:t>Open Issues:</w:t>
+            </w:r>
+          </w:p>
+        </w:tc>
+        <w:tc>
+          <w:tcPr>
+            <w:tcW w:w="4675" w:type="dxa"/>
+          </w:tcPr>
+          <w:p>
+            <w:pPr>
+              <w:pStyle w:val="ListParagraph"/>
+              <w:numPr>
+                <w:ilvl w:val="0"/>
+                <w:numId w:val="7"/>
+              </w:numPr>
+              <w:rPr>
+                <w:rFonts w:eastAsia="Times New Roman"/>
+                <w:sz w:val="24"/>
+                <w:szCs w:val="24"/>
+              </w:rPr>
+            </w:pPr>
+            <w:r>
+              <w:rPr>
+                <w:rFonts w:eastAsia="Times New Roman"/>
+                <w:sz w:val="24"/>
+                <w:szCs w:val="24"/>
+              </w:rPr>
+              <w:t xml:space="preserve">Is there a way to save the process checkpoints to resume them </w:t>
+            </w:r>
+            <w:proofErr w:type="gramStart"/>
+            <w:r>
+              <w:rPr>
+                <w:rFonts w:eastAsia="Times New Roman"/>
+                <w:sz w:val="24"/>
+                <w:szCs w:val="24"/>
+              </w:rPr>
+              <w:t>later.</w:t>
+            </w:r>
+            <w:proofErr w:type="gramEnd"/>
+          </w:p>
+        </w:tc>
+      </w:tr>
+    </w:tbl>
+    <w:p>
+      <w:pPr>
+        <w:rPr>
+          <w:sz w:val="24"/>
+          <w:szCs w:val="24"/>
+        </w:rPr>
+      </w:pPr>
     </w:p>
     <w:p>
       <w:pPr>
@@ -1132,13 +2606,6 @@
           <w:szCs w:val="24"/>
         </w:rPr>
       </w:pPr>
-      <w:r>
-        <w:rPr>
-          <w:sz w:val="24"/>
-          <w:szCs w:val="24"/>
-        </w:rPr>
-        <w:t>4)</w:t>
-      </w:r>
     </w:p>
     <w:p>
       <w:pPr>
@@ -1152,8 +2619,1314 @@
           <w:sz w:val="24"/>
           <w:szCs w:val="24"/>
         </w:rPr>
+        <w:t>4)</w:t>
+      </w:r>
+    </w:p>
+    <w:tbl>
+      <w:tblPr>
+        <w:tblStyle w:val="TableGrid"/>
+        <w:tblW w:w="0" w:type="auto"/>
+        <w:tblLook w:val="04A0" w:firstRow="1" w:lastRow="0" w:firstColumn="1" w:lastColumn="0" w:noHBand="0" w:noVBand="1"/>
+      </w:tblPr>
+      <w:tblGrid>
+        <w:gridCol w:w="4675"/>
+        <w:gridCol w:w="4675"/>
+      </w:tblGrid>
+      <w:tr>
+        <w:tc>
+          <w:tcPr>
+            <w:tcW w:w="4675" w:type="dxa"/>
+          </w:tcPr>
+          <w:p>
+            <w:pPr>
+              <w:rPr>
+                <w:sz w:val="24"/>
+                <w:szCs w:val="24"/>
+              </w:rPr>
+            </w:pPr>
+            <w:r>
+              <w:rPr>
+                <w:b/>
+                <w:sz w:val="24"/>
+                <w:szCs w:val="24"/>
+              </w:rPr>
+              <w:t>Use Case:</w:t>
+            </w:r>
+          </w:p>
+        </w:tc>
+        <w:tc>
+          <w:tcPr>
+            <w:tcW w:w="4675" w:type="dxa"/>
+          </w:tcPr>
+          <w:p>
+            <w:pPr>
+              <w:rPr>
+                <w:sz w:val="24"/>
+                <w:szCs w:val="24"/>
+              </w:rPr>
+            </w:pPr>
+            <w:r>
+              <w:rPr>
+                <w:sz w:val="24"/>
+                <w:szCs w:val="24"/>
+              </w:rPr>
+              <w:t>View test reports</w:t>
+            </w:r>
+          </w:p>
+        </w:tc>
+      </w:tr>
+      <w:tr>
+        <w:tc>
+          <w:tcPr>
+            <w:tcW w:w="4675" w:type="dxa"/>
+          </w:tcPr>
+          <w:p>
+            <w:pPr>
+              <w:rPr>
+                <w:sz w:val="24"/>
+                <w:szCs w:val="24"/>
+              </w:rPr>
+            </w:pPr>
+            <w:r>
+              <w:rPr>
+                <w:b/>
+                <w:sz w:val="24"/>
+                <w:szCs w:val="24"/>
+              </w:rPr>
+              <w:t>Primary Actor:</w:t>
+            </w:r>
+          </w:p>
+        </w:tc>
+        <w:tc>
+          <w:tcPr>
+            <w:tcW w:w="4675" w:type="dxa"/>
+          </w:tcPr>
+          <w:p>
+            <w:pPr>
+              <w:rPr>
+                <w:sz w:val="24"/>
+                <w:szCs w:val="24"/>
+              </w:rPr>
+            </w:pPr>
+            <w:r>
+              <w:rPr>
+                <w:rFonts w:eastAsia="Times New Roman"/>
+                <w:sz w:val="24"/>
+                <w:szCs w:val="24"/>
+              </w:rPr>
+              <w:t>Faculty of school/college</w:t>
+            </w:r>
+          </w:p>
+        </w:tc>
+      </w:tr>
+      <w:tr>
+        <w:tc>
+          <w:tcPr>
+            <w:tcW w:w="4675" w:type="dxa"/>
+          </w:tcPr>
+          <w:p>
+            <w:pPr>
+              <w:rPr>
+                <w:sz w:val="24"/>
+                <w:szCs w:val="24"/>
+              </w:rPr>
+            </w:pPr>
+            <w:r>
+              <w:rPr>
+                <w:b/>
+                <w:sz w:val="24"/>
+                <w:szCs w:val="24"/>
+              </w:rPr>
+              <w:t>Goal in Context:</w:t>
+            </w:r>
+          </w:p>
+        </w:tc>
+        <w:tc>
+          <w:tcPr>
+            <w:tcW w:w="4675" w:type="dxa"/>
+          </w:tcPr>
+          <w:p>
+            <w:pPr>
+              <w:rPr>
+                <w:sz w:val="24"/>
+                <w:szCs w:val="24"/>
+              </w:rPr>
+            </w:pPr>
+            <w:r>
+              <w:rPr>
+                <w:sz w:val="24"/>
+                <w:szCs w:val="24"/>
+              </w:rPr>
+              <w:t xml:space="preserve">To view detailed </w:t>
+            </w:r>
+            <w:r>
+              <w:rPr>
+                <w:sz w:val="24"/>
+                <w:szCs w:val="24"/>
+              </w:rPr>
+              <w:t xml:space="preserve">plagiarism </w:t>
+            </w:r>
+            <w:r>
+              <w:rPr>
+                <w:sz w:val="24"/>
+                <w:szCs w:val="24"/>
+              </w:rPr>
+              <w:t>reports</w:t>
+            </w:r>
+          </w:p>
+        </w:tc>
+      </w:tr>
+      <w:tr>
+        <w:tc>
+          <w:tcPr>
+            <w:tcW w:w="4675" w:type="dxa"/>
+          </w:tcPr>
+          <w:p>
+            <w:pPr>
+              <w:rPr>
+                <w:sz w:val="24"/>
+                <w:szCs w:val="24"/>
+              </w:rPr>
+            </w:pPr>
+            <w:r>
+              <w:rPr>
+                <w:b/>
+                <w:sz w:val="24"/>
+                <w:szCs w:val="24"/>
+              </w:rPr>
+              <w:t>Preconditions:</w:t>
+            </w:r>
+          </w:p>
+        </w:tc>
+        <w:tc>
+          <w:tcPr>
+            <w:tcW w:w="4675" w:type="dxa"/>
+          </w:tcPr>
+          <w:p>
+            <w:pPr>
+              <w:rPr>
+                <w:sz w:val="24"/>
+                <w:szCs w:val="24"/>
+              </w:rPr>
+            </w:pPr>
+            <w:r>
+              <w:rPr>
+                <w:rFonts w:eastAsia="Times New Roman"/>
+                <w:sz w:val="24"/>
+                <w:szCs w:val="24"/>
+              </w:rPr>
+              <w:t>Plagiarism process has been performed on both the projects</w:t>
+            </w:r>
+          </w:p>
+        </w:tc>
+      </w:tr>
+      <w:tr>
+        <w:tc>
+          <w:tcPr>
+            <w:tcW w:w="4675" w:type="dxa"/>
+          </w:tcPr>
+          <w:p>
+            <w:pPr>
+              <w:rPr>
+                <w:sz w:val="24"/>
+                <w:szCs w:val="24"/>
+              </w:rPr>
+            </w:pPr>
+            <w:r>
+              <w:rPr>
+                <w:b/>
+                <w:sz w:val="24"/>
+                <w:szCs w:val="24"/>
+              </w:rPr>
+              <w:t>Trigger:</w:t>
+            </w:r>
+          </w:p>
+        </w:tc>
+        <w:tc>
+          <w:tcPr>
+            <w:tcW w:w="4675" w:type="dxa"/>
+          </w:tcPr>
+          <w:p>
+            <w:pPr>
+              <w:rPr>
+                <w:sz w:val="24"/>
+                <w:szCs w:val="24"/>
+              </w:rPr>
+            </w:pPr>
+            <w:r>
+              <w:rPr>
+                <w:rFonts w:eastAsia="Times New Roman"/>
+                <w:sz w:val="24"/>
+                <w:szCs w:val="24"/>
+              </w:rPr>
+              <w:t>User finishes the plagiarism process after co</w:t>
+            </w:r>
+            <w:r>
+              <w:rPr>
+                <w:rFonts w:eastAsia="Times New Roman"/>
+                <w:sz w:val="24"/>
+                <w:szCs w:val="24"/>
+              </w:rPr>
+              <w:t>mpletion or stops it in between and decides to view the details of the test</w:t>
+            </w:r>
+          </w:p>
+        </w:tc>
+      </w:tr>
+      <w:tr>
+        <w:tc>
+          <w:tcPr>
+            <w:tcW w:w="4675" w:type="dxa"/>
+          </w:tcPr>
+          <w:p>
+            <w:pPr>
+              <w:rPr>
+                <w:sz w:val="24"/>
+                <w:szCs w:val="24"/>
+              </w:rPr>
+            </w:pPr>
+            <w:r>
+              <w:rPr>
+                <w:b/>
+                <w:sz w:val="24"/>
+                <w:szCs w:val="24"/>
+              </w:rPr>
+              <w:t>Scenario:</w:t>
+            </w:r>
+          </w:p>
+        </w:tc>
+        <w:tc>
+          <w:tcPr>
+            <w:tcW w:w="4675" w:type="dxa"/>
+          </w:tcPr>
+          <w:p>
+            <w:pPr>
+              <w:spacing w:line="249" w:lineRule="exact"/>
+              <w:ind w:left="120"/>
+              <w:rPr>
+                <w:rFonts w:eastAsia="Times New Roman"/>
+                <w:sz w:val="24"/>
+                <w:szCs w:val="24"/>
+              </w:rPr>
+            </w:pPr>
+            <w:r>
+              <w:rPr>
+                <w:rFonts w:eastAsia="Times New Roman"/>
+                <w:sz w:val="24"/>
+                <w:szCs w:val="24"/>
+              </w:rPr>
+              <w:t>Steps:</w:t>
+            </w:r>
+          </w:p>
+          <w:p>
+            <w:pPr>
+              <w:pStyle w:val="ListParagraph"/>
+              <w:numPr>
+                <w:ilvl w:val="0"/>
+                <w:numId w:val="8"/>
+              </w:numPr>
+              <w:spacing w:line="249" w:lineRule="exact"/>
+              <w:rPr>
+                <w:rFonts w:eastAsia="Times New Roman"/>
+                <w:sz w:val="24"/>
+                <w:szCs w:val="24"/>
+              </w:rPr>
+            </w:pPr>
+            <w:r>
+              <w:rPr>
+                <w:rFonts w:eastAsia="Times New Roman"/>
+                <w:sz w:val="24"/>
+                <w:szCs w:val="24"/>
+              </w:rPr>
+              <w:t>User observes tool panel</w:t>
+            </w:r>
+          </w:p>
+          <w:p>
+            <w:pPr>
+              <w:pStyle w:val="ListParagraph"/>
+              <w:numPr>
+                <w:ilvl w:val="0"/>
+                <w:numId w:val="8"/>
+              </w:numPr>
+              <w:spacing w:line="249" w:lineRule="exact"/>
+              <w:rPr>
+                <w:rFonts w:eastAsia="Times New Roman"/>
+                <w:sz w:val="24"/>
+                <w:szCs w:val="24"/>
+              </w:rPr>
+            </w:pPr>
+            <w:r>
+              <w:rPr>
+                <w:rFonts w:eastAsia="Times New Roman"/>
+                <w:sz w:val="24"/>
+                <w:szCs w:val="24"/>
+              </w:rPr>
+              <w:t xml:space="preserve">User clicks on “View Report” button for a </w:t>
+            </w:r>
+            <w:proofErr w:type="gramStart"/>
+            <w:r>
+              <w:rPr>
+                <w:rFonts w:eastAsia="Times New Roman"/>
+                <w:sz w:val="24"/>
+                <w:szCs w:val="24"/>
+              </w:rPr>
+              <w:t>particular test</w:t>
+            </w:r>
+            <w:proofErr w:type="gramEnd"/>
+          </w:p>
+        </w:tc>
+      </w:tr>
+      <w:tr>
+        <w:tc>
+          <w:tcPr>
+            <w:tcW w:w="4675" w:type="dxa"/>
+          </w:tcPr>
+          <w:p>
+            <w:pPr>
+              <w:rPr>
+                <w:sz w:val="24"/>
+                <w:szCs w:val="24"/>
+              </w:rPr>
+            </w:pPr>
+            <w:r>
+              <w:rPr>
+                <w:b/>
+                <w:sz w:val="24"/>
+                <w:szCs w:val="24"/>
+              </w:rPr>
+              <w:t>Exceptions:</w:t>
+            </w:r>
+          </w:p>
+        </w:tc>
+        <w:tc>
+          <w:tcPr>
+            <w:tcW w:w="4675" w:type="dxa"/>
+          </w:tcPr>
+          <w:p>
+            <w:pPr>
+              <w:pStyle w:val="ListParagraph"/>
+              <w:numPr>
+                <w:ilvl w:val="0"/>
+                <w:numId w:val="19"/>
+              </w:numPr>
+              <w:rPr>
+                <w:sz w:val="24"/>
+                <w:szCs w:val="24"/>
+              </w:rPr>
+            </w:pPr>
+            <w:r>
+              <w:rPr>
+                <w:sz w:val="24"/>
+                <w:szCs w:val="24"/>
+              </w:rPr>
+              <w:t xml:space="preserve">User won’t see the “View report” option if no tests have been ever performed by him </w:t>
+            </w:r>
+          </w:p>
+        </w:tc>
+      </w:tr>
+      <w:tr>
+        <w:tc>
+          <w:tcPr>
+            <w:tcW w:w="4675" w:type="dxa"/>
+          </w:tcPr>
+          <w:p>
+            <w:pPr>
+              <w:rPr>
+                <w:sz w:val="24"/>
+                <w:szCs w:val="24"/>
+              </w:rPr>
+            </w:pPr>
+            <w:r>
+              <w:rPr>
+                <w:b/>
+                <w:sz w:val="24"/>
+                <w:szCs w:val="24"/>
+              </w:rPr>
+              <w:t>Priority:</w:t>
+            </w:r>
+          </w:p>
+        </w:tc>
+        <w:tc>
+          <w:tcPr>
+            <w:tcW w:w="4675" w:type="dxa"/>
+          </w:tcPr>
+          <w:p>
+            <w:pPr>
+              <w:rPr>
+                <w:sz w:val="24"/>
+                <w:szCs w:val="24"/>
+              </w:rPr>
+            </w:pPr>
+            <w:r>
+              <w:rPr>
+                <w:rFonts w:eastAsia="Times New Roman"/>
+                <w:sz w:val="24"/>
+                <w:szCs w:val="24"/>
+              </w:rPr>
+              <w:t xml:space="preserve">High priority, to be implemented in first pass as other functionalities will require a successful functioning of this use case. </w:t>
+            </w:r>
+          </w:p>
+        </w:tc>
+      </w:tr>
+      <w:tr>
+        <w:tc>
+          <w:tcPr>
+            <w:tcW w:w="4675" w:type="dxa"/>
+          </w:tcPr>
+          <w:p>
+            <w:pPr>
+              <w:rPr>
+                <w:b/>
+                <w:sz w:val="24"/>
+                <w:szCs w:val="24"/>
+              </w:rPr>
+            </w:pPr>
+            <w:r>
+              <w:rPr>
+                <w:b/>
+                <w:sz w:val="24"/>
+                <w:szCs w:val="24"/>
+              </w:rPr>
+              <w:t>When available:</w:t>
+            </w:r>
+          </w:p>
+        </w:tc>
+        <w:tc>
+          <w:tcPr>
+            <w:tcW w:w="4675" w:type="dxa"/>
+          </w:tcPr>
+          <w:p>
+            <w:pPr>
+              <w:rPr>
+                <w:rFonts w:eastAsia="Times New Roman"/>
+                <w:sz w:val="24"/>
+                <w:szCs w:val="24"/>
+              </w:rPr>
+            </w:pPr>
+            <w:r>
+              <w:rPr>
+                <w:rFonts w:eastAsia="Times New Roman"/>
+                <w:sz w:val="24"/>
+                <w:szCs w:val="24"/>
+              </w:rPr>
+              <w:t>Phase C of project(implementation).</w:t>
+            </w:r>
+          </w:p>
+        </w:tc>
+      </w:tr>
+      <w:tr>
+        <w:tc>
+          <w:tcPr>
+            <w:tcW w:w="4675" w:type="dxa"/>
+          </w:tcPr>
+          <w:p>
+            <w:pPr>
+              <w:rPr>
+                <w:b/>
+                <w:sz w:val="24"/>
+                <w:szCs w:val="24"/>
+              </w:rPr>
+            </w:pPr>
+            <w:r>
+              <w:rPr>
+                <w:b/>
+                <w:sz w:val="24"/>
+                <w:szCs w:val="24"/>
+              </w:rPr>
+              <w:t>Channel to actor:</w:t>
+            </w:r>
+          </w:p>
+        </w:tc>
+        <w:tc>
+          <w:tcPr>
+            <w:tcW w:w="4675" w:type="dxa"/>
+          </w:tcPr>
+          <w:p>
+            <w:pPr>
+              <w:rPr>
+                <w:rFonts w:eastAsia="Times New Roman"/>
+                <w:sz w:val="24"/>
+                <w:szCs w:val="24"/>
+              </w:rPr>
+            </w:pPr>
+            <w:r>
+              <w:rPr>
+                <w:rFonts w:eastAsia="Times New Roman"/>
+                <w:sz w:val="24"/>
+                <w:szCs w:val="24"/>
+              </w:rPr>
+              <w:t>A desktop/laptop with a modern browser and internet connection.</w:t>
+            </w:r>
+          </w:p>
+        </w:tc>
+      </w:tr>
+      <w:tr>
+        <w:tc>
+          <w:tcPr>
+            <w:tcW w:w="4675" w:type="dxa"/>
+          </w:tcPr>
+          <w:p>
+            <w:pPr>
+              <w:rPr>
+                <w:b/>
+                <w:sz w:val="24"/>
+                <w:szCs w:val="24"/>
+              </w:rPr>
+            </w:pPr>
+            <w:r>
+              <w:rPr>
+                <w:b/>
+                <w:sz w:val="24"/>
+                <w:szCs w:val="24"/>
+              </w:rPr>
+              <w:t>Secondary Actor:</w:t>
+            </w:r>
+          </w:p>
+        </w:tc>
+        <w:tc>
+          <w:tcPr>
+            <w:tcW w:w="4675" w:type="dxa"/>
+          </w:tcPr>
+          <w:p>
+            <w:pPr>
+              <w:rPr>
+                <w:rFonts w:eastAsia="Times New Roman"/>
+                <w:sz w:val="24"/>
+                <w:szCs w:val="24"/>
+              </w:rPr>
+            </w:pPr>
+            <w:r>
+              <w:rPr>
+                <w:rFonts w:eastAsia="Times New Roman"/>
+                <w:sz w:val="24"/>
+                <w:szCs w:val="24"/>
+              </w:rPr>
+              <w:t>System Administrator</w:t>
+            </w:r>
+          </w:p>
+        </w:tc>
+      </w:tr>
+      <w:tr>
+        <w:tc>
+          <w:tcPr>
+            <w:tcW w:w="4675" w:type="dxa"/>
+          </w:tcPr>
+          <w:p>
+            <w:pPr>
+              <w:rPr>
+                <w:b/>
+                <w:sz w:val="24"/>
+                <w:szCs w:val="24"/>
+              </w:rPr>
+            </w:pPr>
+            <w:r>
+              <w:rPr>
+                <w:b/>
+                <w:sz w:val="24"/>
+                <w:szCs w:val="24"/>
+              </w:rPr>
+              <w:t>Channels to Secondary Actors:</w:t>
+            </w:r>
+          </w:p>
+        </w:tc>
+        <w:tc>
+          <w:tcPr>
+            <w:tcW w:w="4675" w:type="dxa"/>
+          </w:tcPr>
+          <w:p>
+            <w:pPr>
+              <w:rPr>
+                <w:rFonts w:eastAsia="Times New Roman"/>
+                <w:sz w:val="24"/>
+                <w:szCs w:val="24"/>
+              </w:rPr>
+            </w:pPr>
+            <w:r>
+              <w:rPr>
+                <w:rFonts w:eastAsia="Times New Roman"/>
+                <w:sz w:val="24"/>
+                <w:szCs w:val="24"/>
+              </w:rPr>
+              <w:t>A desktop/laptop with a modern browser and internet connection.</w:t>
+            </w:r>
+          </w:p>
+        </w:tc>
+      </w:tr>
+    </w:tbl>
+    <w:p>
+      <w:pPr>
+        <w:rPr>
+          <w:sz w:val="24"/>
+          <w:szCs w:val="24"/>
+        </w:rPr>
+      </w:pPr>
+    </w:p>
+    <w:p>
+      <w:pPr>
+        <w:rPr>
+          <w:sz w:val="24"/>
+          <w:szCs w:val="24"/>
+        </w:rPr>
+      </w:pPr>
+      <w:r>
+        <w:rPr>
+          <w:sz w:val="24"/>
+          <w:szCs w:val="24"/>
+        </w:rPr>
         <w:t>5)</w:t>
       </w:r>
+    </w:p>
+    <w:tbl>
+      <w:tblPr>
+        <w:tblStyle w:val="TableGrid"/>
+        <w:tblW w:w="0" w:type="auto"/>
+        <w:tblLook w:val="04A0" w:firstRow="1" w:lastRow="0" w:firstColumn="1" w:lastColumn="0" w:noHBand="0" w:noVBand="1"/>
+      </w:tblPr>
+      <w:tblGrid>
+        <w:gridCol w:w="4675"/>
+        <w:gridCol w:w="4675"/>
+      </w:tblGrid>
+      <w:tr>
+        <w:tc>
+          <w:tcPr>
+            <w:tcW w:w="4675" w:type="dxa"/>
+          </w:tcPr>
+          <w:p>
+            <w:r>
+              <w:rPr>
+                <w:b/>
+                <w:sz w:val="24"/>
+              </w:rPr>
+              <w:t>Use Case:</w:t>
+            </w:r>
+          </w:p>
+        </w:tc>
+        <w:tc>
+          <w:tcPr>
+            <w:tcW w:w="4675" w:type="dxa"/>
+          </w:tcPr>
+          <w:p>
+            <w:r>
+              <w:rPr>
+                <w:sz w:val="24"/>
+                <w:szCs w:val="24"/>
+              </w:rPr>
+              <w:t>Download test report</w:t>
+            </w:r>
+          </w:p>
+        </w:tc>
+      </w:tr>
+      <w:tr>
+        <w:tc>
+          <w:tcPr>
+            <w:tcW w:w="4675" w:type="dxa"/>
+          </w:tcPr>
+          <w:p>
+            <w:r>
+              <w:rPr>
+                <w:b/>
+                <w:sz w:val="24"/>
+              </w:rPr>
+              <w:t>Primary Actor:</w:t>
+            </w:r>
+          </w:p>
+        </w:tc>
+        <w:tc>
+          <w:tcPr>
+            <w:tcW w:w="4675" w:type="dxa"/>
+          </w:tcPr>
+          <w:p>
+            <w:r>
+              <w:rPr>
+                <w:rFonts w:eastAsia="Times New Roman"/>
+                <w:sz w:val="24"/>
+              </w:rPr>
+              <w:t>Faculty of school/college</w:t>
+            </w:r>
+          </w:p>
+        </w:tc>
+      </w:tr>
+      <w:tr>
+        <w:tc>
+          <w:tcPr>
+            <w:tcW w:w="4675" w:type="dxa"/>
+          </w:tcPr>
+          <w:p>
+            <w:r>
+              <w:rPr>
+                <w:b/>
+                <w:sz w:val="24"/>
+              </w:rPr>
+              <w:t>Goal in Context:</w:t>
+            </w:r>
+          </w:p>
+        </w:tc>
+        <w:tc>
+          <w:tcPr>
+            <w:tcW w:w="4675" w:type="dxa"/>
+          </w:tcPr>
+          <w:p>
+            <w:r>
+              <w:rPr>
+                <w:rFonts w:eastAsia="Times New Roman"/>
+                <w:sz w:val="24"/>
+              </w:rPr>
+              <w:t>Saving test report after</w:t>
+            </w:r>
+          </w:p>
+        </w:tc>
+      </w:tr>
+      <w:tr>
+        <w:tc>
+          <w:tcPr>
+            <w:tcW w:w="4675" w:type="dxa"/>
+          </w:tcPr>
+          <w:p>
+            <w:r>
+              <w:rPr>
+                <w:b/>
+                <w:sz w:val="24"/>
+              </w:rPr>
+              <w:t>Preconditions:</w:t>
+            </w:r>
+          </w:p>
+        </w:tc>
+        <w:tc>
+          <w:tcPr>
+            <w:tcW w:w="4675" w:type="dxa"/>
+          </w:tcPr>
+          <w:p>
+            <w:r>
+              <w:rPr>
+                <w:rFonts w:eastAsia="Times New Roman"/>
+                <w:sz w:val="24"/>
+              </w:rPr>
+              <w:t xml:space="preserve">It is necessary </w:t>
+            </w:r>
+            <w:r>
+              <w:rPr>
+                <w:rFonts w:eastAsia="Times New Roman"/>
+                <w:sz w:val="24"/>
+              </w:rPr>
+              <w:t xml:space="preserve">to </w:t>
+            </w:r>
+            <w:r>
+              <w:rPr>
+                <w:rFonts w:eastAsia="Times New Roman"/>
+                <w:sz w:val="24"/>
+              </w:rPr>
+              <w:t>upload the project folders and start with the test.</w:t>
+            </w:r>
+            <w:r>
+              <w:rPr>
+                <w:rFonts w:eastAsia="Times New Roman"/>
+                <w:sz w:val="24"/>
+              </w:rPr>
+              <w:t xml:space="preserve"> The test should be completed for report generation.</w:t>
+            </w:r>
+          </w:p>
+        </w:tc>
+      </w:tr>
+      <w:tr>
+        <w:tc>
+          <w:tcPr>
+            <w:tcW w:w="4675" w:type="dxa"/>
+          </w:tcPr>
+          <w:p>
+            <w:r>
+              <w:rPr>
+                <w:b/>
+                <w:sz w:val="24"/>
+              </w:rPr>
+              <w:lastRenderedPageBreak/>
+              <w:t>Trigger:</w:t>
+            </w:r>
+          </w:p>
+        </w:tc>
+        <w:tc>
+          <w:tcPr>
+            <w:tcW w:w="4675" w:type="dxa"/>
+          </w:tcPr>
+          <w:p>
+            <w:r>
+              <w:rPr>
+                <w:rFonts w:eastAsia="Times New Roman"/>
+                <w:sz w:val="24"/>
+              </w:rPr>
+              <w:t>Faculty decides to save the report</w:t>
+            </w:r>
+            <w:r>
+              <w:rPr>
+                <w:rFonts w:eastAsia="Times New Roman"/>
+                <w:sz w:val="24"/>
+              </w:rPr>
+              <w:t xml:space="preserve"> in his local machine</w:t>
+            </w:r>
+          </w:p>
+        </w:tc>
+      </w:tr>
+      <w:tr>
+        <w:tc>
+          <w:tcPr>
+            <w:tcW w:w="4675" w:type="dxa"/>
+          </w:tcPr>
+          <w:p>
+            <w:r>
+              <w:rPr>
+                <w:b/>
+                <w:sz w:val="24"/>
+              </w:rPr>
+              <w:t>Scenario:</w:t>
+            </w:r>
+          </w:p>
+        </w:tc>
+        <w:tc>
+          <w:tcPr>
+            <w:tcW w:w="4675" w:type="dxa"/>
+          </w:tcPr>
+          <w:p>
+            <w:pPr>
+              <w:spacing w:line="249" w:lineRule="exact"/>
+              <w:ind w:left="120"/>
+              <w:rPr>
+                <w:rFonts w:eastAsia="Times New Roman"/>
+                <w:sz w:val="24"/>
+              </w:rPr>
+            </w:pPr>
+            <w:r>
+              <w:rPr>
+                <w:rFonts w:eastAsia="Times New Roman"/>
+                <w:sz w:val="24"/>
+              </w:rPr>
+              <w:t>Steps:</w:t>
+            </w:r>
+          </w:p>
+          <w:p>
+            <w:pPr>
+              <w:pStyle w:val="ListParagraph"/>
+              <w:numPr>
+                <w:ilvl w:val="0"/>
+                <w:numId w:val="11"/>
+              </w:numPr>
+              <w:spacing w:line="249" w:lineRule="exact"/>
+              <w:rPr>
+                <w:rFonts w:eastAsia="Times New Roman"/>
+                <w:sz w:val="24"/>
+              </w:rPr>
+            </w:pPr>
+            <w:r>
+              <w:rPr>
+                <w:rFonts w:eastAsia="Times New Roman"/>
+                <w:sz w:val="24"/>
+              </w:rPr>
+              <w:t xml:space="preserve">User clicks on “Save report” button for a </w:t>
+            </w:r>
+            <w:proofErr w:type="gramStart"/>
+            <w:r>
+              <w:rPr>
+                <w:rFonts w:eastAsia="Times New Roman"/>
+                <w:sz w:val="24"/>
+              </w:rPr>
+              <w:t>particular test</w:t>
+            </w:r>
+            <w:proofErr w:type="gramEnd"/>
+          </w:p>
+          <w:p>
+            <w:pPr>
+              <w:pStyle w:val="ListParagraph"/>
+              <w:numPr>
+                <w:ilvl w:val="0"/>
+                <w:numId w:val="11"/>
+              </w:numPr>
+              <w:spacing w:line="249" w:lineRule="exact"/>
+              <w:rPr>
+                <w:rFonts w:eastAsia="Times New Roman"/>
+                <w:sz w:val="24"/>
+              </w:rPr>
+            </w:pPr>
+            <w:r>
+              <w:rPr>
+                <w:rFonts w:eastAsia="Times New Roman"/>
+                <w:sz w:val="24"/>
+              </w:rPr>
+              <w:t>User selects name for the report file</w:t>
+            </w:r>
+          </w:p>
+          <w:p>
+            <w:pPr>
+              <w:pStyle w:val="ListParagraph"/>
+              <w:numPr>
+                <w:ilvl w:val="0"/>
+                <w:numId w:val="11"/>
+              </w:numPr>
+              <w:spacing w:line="249" w:lineRule="exact"/>
+              <w:rPr>
+                <w:rFonts w:eastAsia="Times New Roman"/>
+                <w:sz w:val="24"/>
+              </w:rPr>
+            </w:pPr>
+            <w:r>
+              <w:rPr>
+                <w:rFonts w:eastAsia="Times New Roman"/>
+                <w:sz w:val="24"/>
+              </w:rPr>
+              <w:t>User selects format type for test report</w:t>
+            </w:r>
+          </w:p>
+          <w:p>
+            <w:pPr>
+              <w:pStyle w:val="ListParagraph"/>
+              <w:numPr>
+                <w:ilvl w:val="0"/>
+                <w:numId w:val="11"/>
+              </w:numPr>
+              <w:spacing w:line="249" w:lineRule="exact"/>
+              <w:rPr>
+                <w:rFonts w:eastAsia="Times New Roman"/>
+                <w:sz w:val="24"/>
+              </w:rPr>
+            </w:pPr>
+            <w:r>
+              <w:rPr>
+                <w:rFonts w:eastAsia="Times New Roman"/>
+                <w:sz w:val="24"/>
+              </w:rPr>
+              <w:t xml:space="preserve">User </w:t>
+            </w:r>
+            <w:r>
+              <w:rPr>
+                <w:rFonts w:eastAsia="Times New Roman"/>
+                <w:sz w:val="24"/>
+              </w:rPr>
+              <w:t xml:space="preserve">selects </w:t>
+            </w:r>
+            <w:r>
+              <w:rPr>
+                <w:rFonts w:eastAsia="Times New Roman"/>
+                <w:sz w:val="24"/>
+              </w:rPr>
+              <w:t>directory to save the report</w:t>
+            </w:r>
+          </w:p>
+          <w:p>
+            <w:pPr>
+              <w:pStyle w:val="ListParagraph"/>
+              <w:numPr>
+                <w:ilvl w:val="0"/>
+                <w:numId w:val="11"/>
+              </w:numPr>
+              <w:spacing w:line="249" w:lineRule="exact"/>
+              <w:rPr>
+                <w:rFonts w:eastAsia="Times New Roman"/>
+                <w:sz w:val="24"/>
+              </w:rPr>
+            </w:pPr>
+            <w:r>
+              <w:rPr>
+                <w:rFonts w:eastAsia="Times New Roman"/>
+                <w:sz w:val="24"/>
+              </w:rPr>
+              <w:t>User selects save</w:t>
+            </w:r>
+          </w:p>
+        </w:tc>
+      </w:tr>
+      <w:tr>
+        <w:tc>
+          <w:tcPr>
+            <w:tcW w:w="4675" w:type="dxa"/>
+          </w:tcPr>
+          <w:p>
+            <w:r>
+              <w:rPr>
+                <w:b/>
+                <w:sz w:val="24"/>
+              </w:rPr>
+              <w:t>Exceptions:</w:t>
+            </w:r>
+          </w:p>
+        </w:tc>
+        <w:tc>
+          <w:tcPr>
+            <w:tcW w:w="4675" w:type="dxa"/>
+          </w:tcPr>
+          <w:p>
+            <w:pPr>
+              <w:pStyle w:val="ListParagraph"/>
+              <w:numPr>
+                <w:ilvl w:val="0"/>
+                <w:numId w:val="12"/>
+              </w:numPr>
+            </w:pPr>
+            <w:r>
+              <w:rPr>
+                <w:sz w:val="24"/>
+                <w:szCs w:val="24"/>
+              </w:rPr>
+              <w:t>User selects cancel, warning given for loosing progress</w:t>
+            </w:r>
+            <w:r>
+              <w:rPr>
+                <w:sz w:val="24"/>
+                <w:szCs w:val="24"/>
+              </w:rPr>
+              <w:t xml:space="preserve"> and download process will be terminated</w:t>
+            </w:r>
+          </w:p>
+        </w:tc>
+      </w:tr>
+      <w:tr>
+        <w:tc>
+          <w:tcPr>
+            <w:tcW w:w="4675" w:type="dxa"/>
+          </w:tcPr>
+          <w:p>
+            <w:r>
+              <w:rPr>
+                <w:b/>
+                <w:sz w:val="24"/>
+              </w:rPr>
+              <w:t>Priority:</w:t>
+            </w:r>
+          </w:p>
+        </w:tc>
+        <w:tc>
+          <w:tcPr>
+            <w:tcW w:w="4675" w:type="dxa"/>
+          </w:tcPr>
+          <w:p>
+            <w:r>
+              <w:rPr>
+                <w:rFonts w:eastAsia="Times New Roman"/>
+                <w:sz w:val="24"/>
+              </w:rPr>
+              <w:t xml:space="preserve">High priority, to be implemented in first pass as other functionalities will require a successful functioning of this use case. </w:t>
+            </w:r>
+          </w:p>
+        </w:tc>
+      </w:tr>
+      <w:tr>
+        <w:tc>
+          <w:tcPr>
+            <w:tcW w:w="4675" w:type="dxa"/>
+          </w:tcPr>
+          <w:p>
+            <w:pPr>
+              <w:rPr>
+                <w:b/>
+                <w:sz w:val="24"/>
+              </w:rPr>
+            </w:pPr>
+            <w:r>
+              <w:rPr>
+                <w:b/>
+                <w:sz w:val="24"/>
+              </w:rPr>
+              <w:t>When available:</w:t>
+            </w:r>
+          </w:p>
+        </w:tc>
+        <w:tc>
+          <w:tcPr>
+            <w:tcW w:w="4675" w:type="dxa"/>
+          </w:tcPr>
+          <w:p>
+            <w:pPr>
+              <w:rPr>
+                <w:rFonts w:eastAsia="Times New Roman"/>
+                <w:sz w:val="24"/>
+              </w:rPr>
+            </w:pPr>
+            <w:r>
+              <w:rPr>
+                <w:rFonts w:eastAsia="Times New Roman"/>
+                <w:sz w:val="24"/>
+              </w:rPr>
+              <w:t>Phase C of project(implementation).</w:t>
+            </w:r>
+          </w:p>
+        </w:tc>
+      </w:tr>
+      <w:tr>
+        <w:tc>
+          <w:tcPr>
+            <w:tcW w:w="4675" w:type="dxa"/>
+          </w:tcPr>
+          <w:p>
+            <w:pPr>
+              <w:rPr>
+                <w:b/>
+                <w:sz w:val="24"/>
+              </w:rPr>
+            </w:pPr>
+            <w:r>
+              <w:rPr>
+                <w:b/>
+                <w:sz w:val="24"/>
+              </w:rPr>
+              <w:t>Channel to actor:</w:t>
+            </w:r>
+          </w:p>
+        </w:tc>
+        <w:tc>
+          <w:tcPr>
+            <w:tcW w:w="4675" w:type="dxa"/>
+          </w:tcPr>
+          <w:p>
+            <w:pPr>
+              <w:rPr>
+                <w:rFonts w:eastAsia="Times New Roman"/>
+                <w:sz w:val="24"/>
+              </w:rPr>
+            </w:pPr>
+            <w:r>
+              <w:rPr>
+                <w:rFonts w:eastAsia="Times New Roman"/>
+                <w:sz w:val="24"/>
+              </w:rPr>
+              <w:t>A desktop/laptop with a modern browser and internet connection.</w:t>
+            </w:r>
+          </w:p>
+        </w:tc>
+      </w:tr>
+      <w:tr>
+        <w:tc>
+          <w:tcPr>
+            <w:tcW w:w="4675" w:type="dxa"/>
+          </w:tcPr>
+          <w:p>
+            <w:pPr>
+              <w:rPr>
+                <w:b/>
+                <w:sz w:val="24"/>
+              </w:rPr>
+            </w:pPr>
+            <w:r>
+              <w:rPr>
+                <w:b/>
+                <w:sz w:val="24"/>
+              </w:rPr>
+              <w:t>Secondary Actor:</w:t>
+            </w:r>
+          </w:p>
+        </w:tc>
+        <w:tc>
+          <w:tcPr>
+            <w:tcW w:w="4675" w:type="dxa"/>
+          </w:tcPr>
+          <w:p>
+            <w:pPr>
+              <w:rPr>
+                <w:rFonts w:eastAsia="Times New Roman"/>
+                <w:sz w:val="24"/>
+              </w:rPr>
+            </w:pPr>
+            <w:r>
+              <w:rPr>
+                <w:rFonts w:eastAsia="Times New Roman"/>
+                <w:sz w:val="24"/>
+              </w:rPr>
+              <w:t>System Administrator</w:t>
+            </w:r>
+          </w:p>
+        </w:tc>
+      </w:tr>
+      <w:tr>
+        <w:tc>
+          <w:tcPr>
+            <w:tcW w:w="4675" w:type="dxa"/>
+          </w:tcPr>
+          <w:p>
+            <w:pPr>
+              <w:rPr>
+                <w:b/>
+                <w:sz w:val="24"/>
+              </w:rPr>
+            </w:pPr>
+            <w:r>
+              <w:rPr>
+                <w:b/>
+                <w:sz w:val="24"/>
+              </w:rPr>
+              <w:t>Channels to Secondary Actors:</w:t>
+            </w:r>
+          </w:p>
+        </w:tc>
+        <w:tc>
+          <w:tcPr>
+            <w:tcW w:w="4675" w:type="dxa"/>
+          </w:tcPr>
+          <w:p>
+            <w:pPr>
+              <w:rPr>
+                <w:rFonts w:eastAsia="Times New Roman"/>
+                <w:sz w:val="24"/>
+              </w:rPr>
+            </w:pPr>
+            <w:r>
+              <w:rPr>
+                <w:rFonts w:eastAsia="Times New Roman"/>
+                <w:sz w:val="24"/>
+              </w:rPr>
+              <w:t>A desktop/laptop with a modern browser and internet connection.</w:t>
+            </w:r>
+          </w:p>
+        </w:tc>
+      </w:tr>
+      <w:tr>
+        <w:tc>
+          <w:tcPr>
+            <w:tcW w:w="4675" w:type="dxa"/>
+          </w:tcPr>
+          <w:p>
+            <w:pPr>
+              <w:rPr>
+                <w:b/>
+                <w:sz w:val="24"/>
+              </w:rPr>
+            </w:pPr>
+            <w:r>
+              <w:rPr>
+                <w:b/>
+                <w:sz w:val="24"/>
+              </w:rPr>
+              <w:t>Open Issues:</w:t>
+            </w:r>
+          </w:p>
+        </w:tc>
+        <w:tc>
+          <w:tcPr>
+            <w:tcW w:w="4675" w:type="dxa"/>
+          </w:tcPr>
+          <w:p>
+            <w:pPr>
+              <w:pStyle w:val="ListParagraph"/>
+              <w:numPr>
+                <w:ilvl w:val="0"/>
+                <w:numId w:val="13"/>
+              </w:numPr>
+              <w:rPr>
+                <w:rFonts w:eastAsia="Times New Roman"/>
+                <w:sz w:val="24"/>
+              </w:rPr>
+            </w:pPr>
+            <w:r>
+              <w:rPr>
+                <w:rFonts w:eastAsia="Times New Roman"/>
+                <w:sz w:val="24"/>
+              </w:rPr>
+              <w:t xml:space="preserve">What would be the different formats in which the user can save the report </w:t>
+            </w:r>
+          </w:p>
+        </w:tc>
+      </w:tr>
+    </w:tbl>
+    <w:p>
+      <w:pPr>
+        <w:rPr>
+          <w:sz w:val="24"/>
+          <w:szCs w:val="24"/>
+        </w:rPr>
+      </w:pPr>
     </w:p>
     <w:p/>
     <w:p>
@@ -1172,6 +3945,143 @@
         </w:rPr>
         <w:t>3)Mock-ups of System’s user interface</w:t>
       </w:r>
+    </w:p>
+    <w:p>
+      <w:pPr>
+        <w:rPr>
+          <w:sz w:val="24"/>
+          <w:szCs w:val="24"/>
+        </w:rPr>
+      </w:pPr>
+      <w:r>
+        <w:rPr>
+          <w:sz w:val="24"/>
+          <w:szCs w:val="24"/>
+        </w:rPr>
+        <w:t>These are very rough versions of some of the pages of our system</w:t>
+      </w:r>
+      <w:r>
+        <w:rPr>
+          <w:sz w:val="24"/>
+          <w:szCs w:val="24"/>
+        </w:rPr>
+        <w:t xml:space="preserve"> and the functionalities we have in mind as of now</w:t>
+      </w:r>
+      <w:r>
+        <w:rPr>
+          <w:sz w:val="24"/>
+          <w:szCs w:val="24"/>
+        </w:rPr>
+        <w:t xml:space="preserve">. We will refine our designs and come up with a pleasant User interface during </w:t>
+      </w:r>
+      <w:r>
+        <w:rPr>
+          <w:sz w:val="24"/>
+          <w:szCs w:val="24"/>
+        </w:rPr>
+        <w:t xml:space="preserve">subsequent project </w:t>
+      </w:r>
+      <w:r>
+        <w:rPr>
+          <w:sz w:val="24"/>
+          <w:szCs w:val="24"/>
+        </w:rPr>
+        <w:t>stage</w:t>
+      </w:r>
+      <w:r>
+        <w:rPr>
+          <w:sz w:val="24"/>
+          <w:szCs w:val="24"/>
+        </w:rPr>
+        <w:t>s</w:t>
+      </w:r>
+      <w:r>
+        <w:rPr>
+          <w:sz w:val="24"/>
+          <w:szCs w:val="24"/>
+        </w:rPr>
+        <w:t>.</w:t>
+      </w:r>
+    </w:p>
+    <w:p>
+      <w:pPr>
+        <w:rPr>
+          <w:sz w:val="24"/>
+          <w:szCs w:val="24"/>
+        </w:rPr>
+      </w:pPr>
+    </w:p>
+    <w:p>
+      <w:pPr>
+        <w:rPr>
+          <w:sz w:val="24"/>
+          <w:szCs w:val="24"/>
+        </w:rPr>
+      </w:pPr>
+    </w:p>
+    <w:p>
+      <w:pPr>
+        <w:rPr>
+          <w:sz w:val="24"/>
+          <w:szCs w:val="24"/>
+        </w:rPr>
+      </w:pPr>
+    </w:p>
+    <w:p>
+      <w:pPr>
+        <w:rPr>
+          <w:sz w:val="24"/>
+          <w:szCs w:val="24"/>
+        </w:rPr>
+      </w:pPr>
+    </w:p>
+    <w:p>
+      <w:pPr>
+        <w:rPr>
+          <w:sz w:val="24"/>
+          <w:szCs w:val="24"/>
+        </w:rPr>
+      </w:pPr>
+    </w:p>
+    <w:p>
+      <w:pPr>
+        <w:rPr>
+          <w:sz w:val="24"/>
+          <w:szCs w:val="24"/>
+        </w:rPr>
+      </w:pPr>
+    </w:p>
+    <w:p>
+      <w:pPr>
+        <w:rPr>
+          <w:sz w:val="24"/>
+          <w:szCs w:val="24"/>
+        </w:rPr>
+      </w:pPr>
+    </w:p>
+    <w:p>
+      <w:pPr>
+        <w:rPr>
+          <w:sz w:val="24"/>
+          <w:szCs w:val="24"/>
+        </w:rPr>
+      </w:pPr>
+    </w:p>
+    <w:p>
+      <w:pPr>
+        <w:rPr>
+          <w:sz w:val="24"/>
+          <w:szCs w:val="24"/>
+        </w:rPr>
+      </w:pPr>
+    </w:p>
+    <w:p>
+      <w:pPr>
+        <w:rPr>
+          <w:sz w:val="24"/>
+          <w:szCs w:val="24"/>
+        </w:rPr>
+      </w:pPr>
     </w:p>
     <w:p>
       <w:pPr>
@@ -1486,9 +4396,9 @@
 <file path=word/numbering.xml><?xml version="1.0" encoding="utf-8"?>
 <w:numbering xmlns:wpc="http://schemas.microsoft.com/office/word/2010/wordprocessingCanvas" xmlns:cx="http://schemas.microsoft.com/office/drawing/2014/chartex" xmlns:cx1="http://schemas.microsoft.com/office/drawing/2015/9/8/chartex" xmlns:cx2="http://schemas.microsoft.com/office/drawing/2015/10/21/chartex" xmlns:cx3="http://schemas.microsoft.com/office/drawing/2016/5/9/chartex" xmlns:cx4="http://schemas.microsoft.com/office/drawing/2016/5/10/chartex" xmlns:cx5="http://schemas.microsoft.com/office/drawing/2016/5/11/chartex" xmlns:cx6="http://schemas.microsoft.com/office/drawing/2016/5/12/chartex" xmlns:cx7="http://schemas.microsoft.com/office/drawing/2016/5/13/chartex" xmlns:cx8="http://schemas.microsoft.com/office/drawing/2016/5/14/chartex" xmlns:mc="http://schemas.openxmlformats.org/markup-compatibility/2006" xmlns:aink="http://schemas.microsoft.com/office/drawing/2016/ink" xmlns:am3d="http://schemas.microsoft.com/office/drawing/2017/model3d" xmlns:o="urn:schemas-microsoft-com:office:office" xmlns:r="http://schemas.openxmlformats.org/officeDocument/2006/relationships" xmlns:m="http://schemas.openxmlformats.org/officeDocument/2006/math" xmlns:v="urn:schemas-microsoft-com:vml" xmlns:wp14="http://schemas.microsoft.com/office/word/2010/wordprocessingDrawing" xmlns:wp="http://schemas.openxmlformats.org/drawingml/2006/wordprocessingDrawing" xmlns:w10="urn:schemas-microsoft-com:office:word" xmlns:w="http://schemas.openxmlformats.org/wordprocessingml/2006/main" xmlns:w14="http://schemas.microsoft.com/office/word/2010/wordml" xmlns:w15="http://schemas.microsoft.com/office/word/2012/wordml" xmlns:w16se="http://schemas.microsoft.com/office/word/2015/wordml/symex" xmlns:wpg="http://schemas.microsoft.com/office/word/2010/wordprocessingGroup" xmlns:wpi="http://schemas.microsoft.com/office/word/2010/wordprocessingInk" xmlns:wne="http://schemas.microsoft.com/office/word/2006/wordml" xmlns:wps="http://schemas.microsoft.com/office/word/2010/wordprocessingShape" mc:Ignorable="w14 w15 w16se wp14">
   <w:abstractNum w:abstractNumId="0" w15:restartNumberingAfterBreak="0">
-    <w:nsid w:val="22CB7ECB"/>
+    <w:nsid w:val="02EA7E7B"/>
     <w:multiLevelType w:val="hybridMultilevel"/>
-    <w:tmpl w:val="12F0E48E"/>
+    <w:tmpl w:val="C0BED0A0"/>
     <w:lvl w:ilvl="0" w:tplc="0409000F">
       <w:start w:val="1"/>
       <w:numFmt w:val="decimal"/>
@@ -1572,6 +4482,614 @@
     </w:lvl>
   </w:abstractNum>
   <w:abstractNum w:abstractNumId="1" w15:restartNumberingAfterBreak="0">
+    <w:nsid w:val="0C38676F"/>
+    <w:multiLevelType w:val="hybridMultilevel"/>
+    <w:tmpl w:val="337C9956"/>
+    <w:lvl w:ilvl="0" w:tplc="0409000F">
+      <w:start w:val="1"/>
+      <w:numFmt w:val="decimal"/>
+      <w:lvlText w:val="%1."/>
+      <w:lvlJc w:val="left"/>
+      <w:pPr>
+        <w:ind w:left="720" w:hanging="360"/>
+      </w:pPr>
+    </w:lvl>
+    <w:lvl w:ilvl="1" w:tplc="04090019" w:tentative="1">
+      <w:start w:val="1"/>
+      <w:numFmt w:val="lowerLetter"/>
+      <w:lvlText w:val="%2."/>
+      <w:lvlJc w:val="left"/>
+      <w:pPr>
+        <w:ind w:left="1440" w:hanging="360"/>
+      </w:pPr>
+    </w:lvl>
+    <w:lvl w:ilvl="2" w:tplc="0409001B" w:tentative="1">
+      <w:start w:val="1"/>
+      <w:numFmt w:val="lowerRoman"/>
+      <w:lvlText w:val="%3."/>
+      <w:lvlJc w:val="right"/>
+      <w:pPr>
+        <w:ind w:left="2160" w:hanging="180"/>
+      </w:pPr>
+    </w:lvl>
+    <w:lvl w:ilvl="3" w:tplc="0409000F" w:tentative="1">
+      <w:start w:val="1"/>
+      <w:numFmt w:val="decimal"/>
+      <w:lvlText w:val="%4."/>
+      <w:lvlJc w:val="left"/>
+      <w:pPr>
+        <w:ind w:left="2880" w:hanging="360"/>
+      </w:pPr>
+    </w:lvl>
+    <w:lvl w:ilvl="4" w:tplc="04090019" w:tentative="1">
+      <w:start w:val="1"/>
+      <w:numFmt w:val="lowerLetter"/>
+      <w:lvlText w:val="%5."/>
+      <w:lvlJc w:val="left"/>
+      <w:pPr>
+        <w:ind w:left="3600" w:hanging="360"/>
+      </w:pPr>
+    </w:lvl>
+    <w:lvl w:ilvl="5" w:tplc="0409001B" w:tentative="1">
+      <w:start w:val="1"/>
+      <w:numFmt w:val="lowerRoman"/>
+      <w:lvlText w:val="%6."/>
+      <w:lvlJc w:val="right"/>
+      <w:pPr>
+        <w:ind w:left="4320" w:hanging="180"/>
+      </w:pPr>
+    </w:lvl>
+    <w:lvl w:ilvl="6" w:tplc="0409000F" w:tentative="1">
+      <w:start w:val="1"/>
+      <w:numFmt w:val="decimal"/>
+      <w:lvlText w:val="%7."/>
+      <w:lvlJc w:val="left"/>
+      <w:pPr>
+        <w:ind w:left="5040" w:hanging="360"/>
+      </w:pPr>
+    </w:lvl>
+    <w:lvl w:ilvl="7" w:tplc="04090019" w:tentative="1">
+      <w:start w:val="1"/>
+      <w:numFmt w:val="lowerLetter"/>
+      <w:lvlText w:val="%8."/>
+      <w:lvlJc w:val="left"/>
+      <w:pPr>
+        <w:ind w:left="5760" w:hanging="360"/>
+      </w:pPr>
+    </w:lvl>
+    <w:lvl w:ilvl="8" w:tplc="0409001B" w:tentative="1">
+      <w:start w:val="1"/>
+      <w:numFmt w:val="lowerRoman"/>
+      <w:lvlText w:val="%9."/>
+      <w:lvlJc w:val="right"/>
+      <w:pPr>
+        <w:ind w:left="6480" w:hanging="180"/>
+      </w:pPr>
+    </w:lvl>
+  </w:abstractNum>
+  <w:abstractNum w:abstractNumId="2" w15:restartNumberingAfterBreak="0">
+    <w:nsid w:val="142C0CF4"/>
+    <w:multiLevelType w:val="hybridMultilevel"/>
+    <w:tmpl w:val="6D54C51A"/>
+    <w:lvl w:ilvl="0" w:tplc="0409000F">
+      <w:start w:val="1"/>
+      <w:numFmt w:val="decimal"/>
+      <w:lvlText w:val="%1."/>
+      <w:lvlJc w:val="left"/>
+      <w:pPr>
+        <w:ind w:left="720" w:hanging="360"/>
+      </w:pPr>
+      <w:rPr>
+        <w:rFonts w:hint="default"/>
+      </w:rPr>
+    </w:lvl>
+    <w:lvl w:ilvl="1" w:tplc="04090019" w:tentative="1">
+      <w:start w:val="1"/>
+      <w:numFmt w:val="lowerLetter"/>
+      <w:lvlText w:val="%2."/>
+      <w:lvlJc w:val="left"/>
+      <w:pPr>
+        <w:ind w:left="1440" w:hanging="360"/>
+      </w:pPr>
+    </w:lvl>
+    <w:lvl w:ilvl="2" w:tplc="0409001B" w:tentative="1">
+      <w:start w:val="1"/>
+      <w:numFmt w:val="lowerRoman"/>
+      <w:lvlText w:val="%3."/>
+      <w:lvlJc w:val="right"/>
+      <w:pPr>
+        <w:ind w:left="2160" w:hanging="180"/>
+      </w:pPr>
+    </w:lvl>
+    <w:lvl w:ilvl="3" w:tplc="0409000F" w:tentative="1">
+      <w:start w:val="1"/>
+      <w:numFmt w:val="decimal"/>
+      <w:lvlText w:val="%4."/>
+      <w:lvlJc w:val="left"/>
+      <w:pPr>
+        <w:ind w:left="2880" w:hanging="360"/>
+      </w:pPr>
+    </w:lvl>
+    <w:lvl w:ilvl="4" w:tplc="04090019" w:tentative="1">
+      <w:start w:val="1"/>
+      <w:numFmt w:val="lowerLetter"/>
+      <w:lvlText w:val="%5."/>
+      <w:lvlJc w:val="left"/>
+      <w:pPr>
+        <w:ind w:left="3600" w:hanging="360"/>
+      </w:pPr>
+    </w:lvl>
+    <w:lvl w:ilvl="5" w:tplc="0409001B" w:tentative="1">
+      <w:start w:val="1"/>
+      <w:numFmt w:val="lowerRoman"/>
+      <w:lvlText w:val="%6."/>
+      <w:lvlJc w:val="right"/>
+      <w:pPr>
+        <w:ind w:left="4320" w:hanging="180"/>
+      </w:pPr>
+    </w:lvl>
+    <w:lvl w:ilvl="6" w:tplc="0409000F" w:tentative="1">
+      <w:start w:val="1"/>
+      <w:numFmt w:val="decimal"/>
+      <w:lvlText w:val="%7."/>
+      <w:lvlJc w:val="left"/>
+      <w:pPr>
+        <w:ind w:left="5040" w:hanging="360"/>
+      </w:pPr>
+    </w:lvl>
+    <w:lvl w:ilvl="7" w:tplc="04090019" w:tentative="1">
+      <w:start w:val="1"/>
+      <w:numFmt w:val="lowerLetter"/>
+      <w:lvlText w:val="%8."/>
+      <w:lvlJc w:val="left"/>
+      <w:pPr>
+        <w:ind w:left="5760" w:hanging="360"/>
+      </w:pPr>
+    </w:lvl>
+    <w:lvl w:ilvl="8" w:tplc="0409001B" w:tentative="1">
+      <w:start w:val="1"/>
+      <w:numFmt w:val="lowerRoman"/>
+      <w:lvlText w:val="%9."/>
+      <w:lvlJc w:val="right"/>
+      <w:pPr>
+        <w:ind w:left="6480" w:hanging="180"/>
+      </w:pPr>
+    </w:lvl>
+  </w:abstractNum>
+  <w:abstractNum w:abstractNumId="3" w15:restartNumberingAfterBreak="0">
+    <w:nsid w:val="16C0678F"/>
+    <w:multiLevelType w:val="hybridMultilevel"/>
+    <w:tmpl w:val="CC8210C8"/>
+    <w:lvl w:ilvl="0" w:tplc="0409000F">
+      <w:start w:val="1"/>
+      <w:numFmt w:val="decimal"/>
+      <w:lvlText w:val="%1."/>
+      <w:lvlJc w:val="left"/>
+      <w:pPr>
+        <w:ind w:left="720" w:hanging="360"/>
+      </w:pPr>
+    </w:lvl>
+    <w:lvl w:ilvl="1" w:tplc="04090019" w:tentative="1">
+      <w:start w:val="1"/>
+      <w:numFmt w:val="lowerLetter"/>
+      <w:lvlText w:val="%2."/>
+      <w:lvlJc w:val="left"/>
+      <w:pPr>
+        <w:ind w:left="1440" w:hanging="360"/>
+      </w:pPr>
+    </w:lvl>
+    <w:lvl w:ilvl="2" w:tplc="0409001B" w:tentative="1">
+      <w:start w:val="1"/>
+      <w:numFmt w:val="lowerRoman"/>
+      <w:lvlText w:val="%3."/>
+      <w:lvlJc w:val="right"/>
+      <w:pPr>
+        <w:ind w:left="2160" w:hanging="180"/>
+      </w:pPr>
+    </w:lvl>
+    <w:lvl w:ilvl="3" w:tplc="0409000F" w:tentative="1">
+      <w:start w:val="1"/>
+      <w:numFmt w:val="decimal"/>
+      <w:lvlText w:val="%4."/>
+      <w:lvlJc w:val="left"/>
+      <w:pPr>
+        <w:ind w:left="2880" w:hanging="360"/>
+      </w:pPr>
+    </w:lvl>
+    <w:lvl w:ilvl="4" w:tplc="04090019" w:tentative="1">
+      <w:start w:val="1"/>
+      <w:numFmt w:val="lowerLetter"/>
+      <w:lvlText w:val="%5."/>
+      <w:lvlJc w:val="left"/>
+      <w:pPr>
+        <w:ind w:left="3600" w:hanging="360"/>
+      </w:pPr>
+    </w:lvl>
+    <w:lvl w:ilvl="5" w:tplc="0409001B" w:tentative="1">
+      <w:start w:val="1"/>
+      <w:numFmt w:val="lowerRoman"/>
+      <w:lvlText w:val="%6."/>
+      <w:lvlJc w:val="right"/>
+      <w:pPr>
+        <w:ind w:left="4320" w:hanging="180"/>
+      </w:pPr>
+    </w:lvl>
+    <w:lvl w:ilvl="6" w:tplc="0409000F" w:tentative="1">
+      <w:start w:val="1"/>
+      <w:numFmt w:val="decimal"/>
+      <w:lvlText w:val="%7."/>
+      <w:lvlJc w:val="left"/>
+      <w:pPr>
+        <w:ind w:left="5040" w:hanging="360"/>
+      </w:pPr>
+    </w:lvl>
+    <w:lvl w:ilvl="7" w:tplc="04090019" w:tentative="1">
+      <w:start w:val="1"/>
+      <w:numFmt w:val="lowerLetter"/>
+      <w:lvlText w:val="%8."/>
+      <w:lvlJc w:val="left"/>
+      <w:pPr>
+        <w:ind w:left="5760" w:hanging="360"/>
+      </w:pPr>
+    </w:lvl>
+    <w:lvl w:ilvl="8" w:tplc="0409001B" w:tentative="1">
+      <w:start w:val="1"/>
+      <w:numFmt w:val="lowerRoman"/>
+      <w:lvlText w:val="%9."/>
+      <w:lvlJc w:val="right"/>
+      <w:pPr>
+        <w:ind w:left="6480" w:hanging="180"/>
+      </w:pPr>
+    </w:lvl>
+  </w:abstractNum>
+  <w:abstractNum w:abstractNumId="4" w15:restartNumberingAfterBreak="0">
+    <w:nsid w:val="1FE26469"/>
+    <w:multiLevelType w:val="hybridMultilevel"/>
+    <w:tmpl w:val="08F86512"/>
+    <w:lvl w:ilvl="0" w:tplc="019E7FF2">
+      <w:start w:val="1"/>
+      <w:numFmt w:val="decimal"/>
+      <w:lvlText w:val="%1."/>
+      <w:lvlJc w:val="left"/>
+      <w:pPr>
+        <w:ind w:left="855" w:hanging="360"/>
+      </w:pPr>
+      <w:rPr>
+        <w:rFonts w:hint="default"/>
+      </w:rPr>
+    </w:lvl>
+    <w:lvl w:ilvl="1" w:tplc="04090019" w:tentative="1">
+      <w:start w:val="1"/>
+      <w:numFmt w:val="lowerLetter"/>
+      <w:lvlText w:val="%2."/>
+      <w:lvlJc w:val="left"/>
+      <w:pPr>
+        <w:ind w:left="1575" w:hanging="360"/>
+      </w:pPr>
+    </w:lvl>
+    <w:lvl w:ilvl="2" w:tplc="0409001B" w:tentative="1">
+      <w:start w:val="1"/>
+      <w:numFmt w:val="lowerRoman"/>
+      <w:lvlText w:val="%3."/>
+      <w:lvlJc w:val="right"/>
+      <w:pPr>
+        <w:ind w:left="2295" w:hanging="180"/>
+      </w:pPr>
+    </w:lvl>
+    <w:lvl w:ilvl="3" w:tplc="0409000F" w:tentative="1">
+      <w:start w:val="1"/>
+      <w:numFmt w:val="decimal"/>
+      <w:lvlText w:val="%4."/>
+      <w:lvlJc w:val="left"/>
+      <w:pPr>
+        <w:ind w:left="3015" w:hanging="360"/>
+      </w:pPr>
+    </w:lvl>
+    <w:lvl w:ilvl="4" w:tplc="04090019" w:tentative="1">
+      <w:start w:val="1"/>
+      <w:numFmt w:val="lowerLetter"/>
+      <w:lvlText w:val="%5."/>
+      <w:lvlJc w:val="left"/>
+      <w:pPr>
+        <w:ind w:left="3735" w:hanging="360"/>
+      </w:pPr>
+    </w:lvl>
+    <w:lvl w:ilvl="5" w:tplc="0409001B" w:tentative="1">
+      <w:start w:val="1"/>
+      <w:numFmt w:val="lowerRoman"/>
+      <w:lvlText w:val="%6."/>
+      <w:lvlJc w:val="right"/>
+      <w:pPr>
+        <w:ind w:left="4455" w:hanging="180"/>
+      </w:pPr>
+    </w:lvl>
+    <w:lvl w:ilvl="6" w:tplc="0409000F" w:tentative="1">
+      <w:start w:val="1"/>
+      <w:numFmt w:val="decimal"/>
+      <w:lvlText w:val="%7."/>
+      <w:lvlJc w:val="left"/>
+      <w:pPr>
+        <w:ind w:left="5175" w:hanging="360"/>
+      </w:pPr>
+    </w:lvl>
+    <w:lvl w:ilvl="7" w:tplc="04090019" w:tentative="1">
+      <w:start w:val="1"/>
+      <w:numFmt w:val="lowerLetter"/>
+      <w:lvlText w:val="%8."/>
+      <w:lvlJc w:val="left"/>
+      <w:pPr>
+        <w:ind w:left="5895" w:hanging="360"/>
+      </w:pPr>
+    </w:lvl>
+    <w:lvl w:ilvl="8" w:tplc="0409001B" w:tentative="1">
+      <w:start w:val="1"/>
+      <w:numFmt w:val="lowerRoman"/>
+      <w:lvlText w:val="%9."/>
+      <w:lvlJc w:val="right"/>
+      <w:pPr>
+        <w:ind w:left="6615" w:hanging="180"/>
+      </w:pPr>
+    </w:lvl>
+  </w:abstractNum>
+  <w:abstractNum w:abstractNumId="5" w15:restartNumberingAfterBreak="0">
+    <w:nsid w:val="22CB7ECB"/>
+    <w:multiLevelType w:val="hybridMultilevel"/>
+    <w:tmpl w:val="07D86BAC"/>
+    <w:lvl w:ilvl="0" w:tplc="0409000F">
+      <w:start w:val="1"/>
+      <w:numFmt w:val="decimal"/>
+      <w:lvlText w:val="%1."/>
+      <w:lvlJc w:val="left"/>
+      <w:pPr>
+        <w:ind w:left="720" w:hanging="360"/>
+      </w:pPr>
+    </w:lvl>
+    <w:lvl w:ilvl="1" w:tplc="04090019" w:tentative="1">
+      <w:start w:val="1"/>
+      <w:numFmt w:val="lowerLetter"/>
+      <w:lvlText w:val="%2."/>
+      <w:lvlJc w:val="left"/>
+      <w:pPr>
+        <w:ind w:left="1440" w:hanging="360"/>
+      </w:pPr>
+    </w:lvl>
+    <w:lvl w:ilvl="2" w:tplc="0409001B" w:tentative="1">
+      <w:start w:val="1"/>
+      <w:numFmt w:val="lowerRoman"/>
+      <w:lvlText w:val="%3."/>
+      <w:lvlJc w:val="right"/>
+      <w:pPr>
+        <w:ind w:left="2160" w:hanging="180"/>
+      </w:pPr>
+    </w:lvl>
+    <w:lvl w:ilvl="3" w:tplc="0409000F" w:tentative="1">
+      <w:start w:val="1"/>
+      <w:numFmt w:val="decimal"/>
+      <w:lvlText w:val="%4."/>
+      <w:lvlJc w:val="left"/>
+      <w:pPr>
+        <w:ind w:left="2880" w:hanging="360"/>
+      </w:pPr>
+    </w:lvl>
+    <w:lvl w:ilvl="4" w:tplc="04090019" w:tentative="1">
+      <w:start w:val="1"/>
+      <w:numFmt w:val="lowerLetter"/>
+      <w:lvlText w:val="%5."/>
+      <w:lvlJc w:val="left"/>
+      <w:pPr>
+        <w:ind w:left="3600" w:hanging="360"/>
+      </w:pPr>
+    </w:lvl>
+    <w:lvl w:ilvl="5" w:tplc="0409001B" w:tentative="1">
+      <w:start w:val="1"/>
+      <w:numFmt w:val="lowerRoman"/>
+      <w:lvlText w:val="%6."/>
+      <w:lvlJc w:val="right"/>
+      <w:pPr>
+        <w:ind w:left="4320" w:hanging="180"/>
+      </w:pPr>
+    </w:lvl>
+    <w:lvl w:ilvl="6" w:tplc="0409000F" w:tentative="1">
+      <w:start w:val="1"/>
+      <w:numFmt w:val="decimal"/>
+      <w:lvlText w:val="%7."/>
+      <w:lvlJc w:val="left"/>
+      <w:pPr>
+        <w:ind w:left="5040" w:hanging="360"/>
+      </w:pPr>
+    </w:lvl>
+    <w:lvl w:ilvl="7" w:tplc="04090019" w:tentative="1">
+      <w:start w:val="1"/>
+      <w:numFmt w:val="lowerLetter"/>
+      <w:lvlText w:val="%8."/>
+      <w:lvlJc w:val="left"/>
+      <w:pPr>
+        <w:ind w:left="5760" w:hanging="360"/>
+      </w:pPr>
+    </w:lvl>
+    <w:lvl w:ilvl="8" w:tplc="0409001B" w:tentative="1">
+      <w:start w:val="1"/>
+      <w:numFmt w:val="lowerRoman"/>
+      <w:lvlText w:val="%9."/>
+      <w:lvlJc w:val="right"/>
+      <w:pPr>
+        <w:ind w:left="6480" w:hanging="180"/>
+      </w:pPr>
+    </w:lvl>
+  </w:abstractNum>
+  <w:abstractNum w:abstractNumId="6" w15:restartNumberingAfterBreak="0">
+    <w:nsid w:val="2C881F92"/>
+    <w:multiLevelType w:val="hybridMultilevel"/>
+    <w:tmpl w:val="E2F8E1E8"/>
+    <w:lvl w:ilvl="0" w:tplc="0409000F">
+      <w:start w:val="1"/>
+      <w:numFmt w:val="decimal"/>
+      <w:lvlText w:val="%1."/>
+      <w:lvlJc w:val="left"/>
+      <w:pPr>
+        <w:ind w:left="720" w:hanging="360"/>
+      </w:pPr>
+    </w:lvl>
+    <w:lvl w:ilvl="1" w:tplc="04090019" w:tentative="1">
+      <w:start w:val="1"/>
+      <w:numFmt w:val="lowerLetter"/>
+      <w:lvlText w:val="%2."/>
+      <w:lvlJc w:val="left"/>
+      <w:pPr>
+        <w:ind w:left="1440" w:hanging="360"/>
+      </w:pPr>
+    </w:lvl>
+    <w:lvl w:ilvl="2" w:tplc="0409001B" w:tentative="1">
+      <w:start w:val="1"/>
+      <w:numFmt w:val="lowerRoman"/>
+      <w:lvlText w:val="%3."/>
+      <w:lvlJc w:val="right"/>
+      <w:pPr>
+        <w:ind w:left="2160" w:hanging="180"/>
+      </w:pPr>
+    </w:lvl>
+    <w:lvl w:ilvl="3" w:tplc="0409000F" w:tentative="1">
+      <w:start w:val="1"/>
+      <w:numFmt w:val="decimal"/>
+      <w:lvlText w:val="%4."/>
+      <w:lvlJc w:val="left"/>
+      <w:pPr>
+        <w:ind w:left="2880" w:hanging="360"/>
+      </w:pPr>
+    </w:lvl>
+    <w:lvl w:ilvl="4" w:tplc="04090019" w:tentative="1">
+      <w:start w:val="1"/>
+      <w:numFmt w:val="lowerLetter"/>
+      <w:lvlText w:val="%5."/>
+      <w:lvlJc w:val="left"/>
+      <w:pPr>
+        <w:ind w:left="3600" w:hanging="360"/>
+      </w:pPr>
+    </w:lvl>
+    <w:lvl w:ilvl="5" w:tplc="0409001B" w:tentative="1">
+      <w:start w:val="1"/>
+      <w:numFmt w:val="lowerRoman"/>
+      <w:lvlText w:val="%6."/>
+      <w:lvlJc w:val="right"/>
+      <w:pPr>
+        <w:ind w:left="4320" w:hanging="180"/>
+      </w:pPr>
+    </w:lvl>
+    <w:lvl w:ilvl="6" w:tplc="0409000F" w:tentative="1">
+      <w:start w:val="1"/>
+      <w:numFmt w:val="decimal"/>
+      <w:lvlText w:val="%7."/>
+      <w:lvlJc w:val="left"/>
+      <w:pPr>
+        <w:ind w:left="5040" w:hanging="360"/>
+      </w:pPr>
+    </w:lvl>
+    <w:lvl w:ilvl="7" w:tplc="04090019" w:tentative="1">
+      <w:start w:val="1"/>
+      <w:numFmt w:val="lowerLetter"/>
+      <w:lvlText w:val="%8."/>
+      <w:lvlJc w:val="left"/>
+      <w:pPr>
+        <w:ind w:left="5760" w:hanging="360"/>
+      </w:pPr>
+    </w:lvl>
+    <w:lvl w:ilvl="8" w:tplc="0409001B" w:tentative="1">
+      <w:start w:val="1"/>
+      <w:numFmt w:val="lowerRoman"/>
+      <w:lvlText w:val="%9."/>
+      <w:lvlJc w:val="right"/>
+      <w:pPr>
+        <w:ind w:left="6480" w:hanging="180"/>
+      </w:pPr>
+    </w:lvl>
+  </w:abstractNum>
+  <w:abstractNum w:abstractNumId="7" w15:restartNumberingAfterBreak="0">
+    <w:nsid w:val="3CDC1577"/>
+    <w:multiLevelType w:val="hybridMultilevel"/>
+    <w:tmpl w:val="E2F8E1E8"/>
+    <w:lvl w:ilvl="0" w:tplc="0409000F">
+      <w:start w:val="1"/>
+      <w:numFmt w:val="decimal"/>
+      <w:lvlText w:val="%1."/>
+      <w:lvlJc w:val="left"/>
+      <w:pPr>
+        <w:ind w:left="720" w:hanging="360"/>
+      </w:pPr>
+    </w:lvl>
+    <w:lvl w:ilvl="1" w:tplc="04090019" w:tentative="1">
+      <w:start w:val="1"/>
+      <w:numFmt w:val="lowerLetter"/>
+      <w:lvlText w:val="%2."/>
+      <w:lvlJc w:val="left"/>
+      <w:pPr>
+        <w:ind w:left="1440" w:hanging="360"/>
+      </w:pPr>
+    </w:lvl>
+    <w:lvl w:ilvl="2" w:tplc="0409001B" w:tentative="1">
+      <w:start w:val="1"/>
+      <w:numFmt w:val="lowerRoman"/>
+      <w:lvlText w:val="%3."/>
+      <w:lvlJc w:val="right"/>
+      <w:pPr>
+        <w:ind w:left="2160" w:hanging="180"/>
+      </w:pPr>
+    </w:lvl>
+    <w:lvl w:ilvl="3" w:tplc="0409000F" w:tentative="1">
+      <w:start w:val="1"/>
+      <w:numFmt w:val="decimal"/>
+      <w:lvlText w:val="%4."/>
+      <w:lvlJc w:val="left"/>
+      <w:pPr>
+        <w:ind w:left="2880" w:hanging="360"/>
+      </w:pPr>
+    </w:lvl>
+    <w:lvl w:ilvl="4" w:tplc="04090019" w:tentative="1">
+      <w:start w:val="1"/>
+      <w:numFmt w:val="lowerLetter"/>
+      <w:lvlText w:val="%5."/>
+      <w:lvlJc w:val="left"/>
+      <w:pPr>
+        <w:ind w:left="3600" w:hanging="360"/>
+      </w:pPr>
+    </w:lvl>
+    <w:lvl w:ilvl="5" w:tplc="0409001B" w:tentative="1">
+      <w:start w:val="1"/>
+      <w:numFmt w:val="lowerRoman"/>
+      <w:lvlText w:val="%6."/>
+      <w:lvlJc w:val="right"/>
+      <w:pPr>
+        <w:ind w:left="4320" w:hanging="180"/>
+      </w:pPr>
+    </w:lvl>
+    <w:lvl w:ilvl="6" w:tplc="0409000F" w:tentative="1">
+      <w:start w:val="1"/>
+      <w:numFmt w:val="decimal"/>
+      <w:lvlText w:val="%7."/>
+      <w:lvlJc w:val="left"/>
+      <w:pPr>
+        <w:ind w:left="5040" w:hanging="360"/>
+      </w:pPr>
+    </w:lvl>
+    <w:lvl w:ilvl="7" w:tplc="04090019" w:tentative="1">
+      <w:start w:val="1"/>
+      <w:numFmt w:val="lowerLetter"/>
+      <w:lvlText w:val="%8."/>
+      <w:lvlJc w:val="left"/>
+      <w:pPr>
+        <w:ind w:left="5760" w:hanging="360"/>
+      </w:pPr>
+    </w:lvl>
+    <w:lvl w:ilvl="8" w:tplc="0409001B" w:tentative="1">
+      <w:start w:val="1"/>
+      <w:numFmt w:val="lowerRoman"/>
+      <w:lvlText w:val="%9."/>
+      <w:lvlJc w:val="right"/>
+      <w:pPr>
+        <w:ind w:left="6480" w:hanging="180"/>
+      </w:pPr>
+    </w:lvl>
+  </w:abstractNum>
+  <w:abstractNum w:abstractNumId="8" w15:restartNumberingAfterBreak="0">
     <w:nsid w:val="3FF96302"/>
     <w:multiLevelType w:val="hybridMultilevel"/>
     <w:tmpl w:val="2090A2F6"/>
@@ -1657,7 +5175,354 @@
       </w:pPr>
     </w:lvl>
   </w:abstractNum>
-  <w:abstractNum w:abstractNumId="2" w15:restartNumberingAfterBreak="0">
+  <w:abstractNum w:abstractNumId="9" w15:restartNumberingAfterBreak="0">
+    <w:nsid w:val="40E565EF"/>
+    <w:multiLevelType w:val="hybridMultilevel"/>
+    <w:tmpl w:val="A8068206"/>
+    <w:lvl w:ilvl="0" w:tplc="0409000F">
+      <w:start w:val="1"/>
+      <w:numFmt w:val="decimal"/>
+      <w:lvlText w:val="%1."/>
+      <w:lvlJc w:val="left"/>
+      <w:pPr>
+        <w:ind w:left="720" w:hanging="360"/>
+      </w:pPr>
+    </w:lvl>
+    <w:lvl w:ilvl="1" w:tplc="04090019" w:tentative="1">
+      <w:start w:val="1"/>
+      <w:numFmt w:val="lowerLetter"/>
+      <w:lvlText w:val="%2."/>
+      <w:lvlJc w:val="left"/>
+      <w:pPr>
+        <w:ind w:left="1440" w:hanging="360"/>
+      </w:pPr>
+    </w:lvl>
+    <w:lvl w:ilvl="2" w:tplc="0409001B" w:tentative="1">
+      <w:start w:val="1"/>
+      <w:numFmt w:val="lowerRoman"/>
+      <w:lvlText w:val="%3."/>
+      <w:lvlJc w:val="right"/>
+      <w:pPr>
+        <w:ind w:left="2160" w:hanging="180"/>
+      </w:pPr>
+    </w:lvl>
+    <w:lvl w:ilvl="3" w:tplc="0409000F" w:tentative="1">
+      <w:start w:val="1"/>
+      <w:numFmt w:val="decimal"/>
+      <w:lvlText w:val="%4."/>
+      <w:lvlJc w:val="left"/>
+      <w:pPr>
+        <w:ind w:left="2880" w:hanging="360"/>
+      </w:pPr>
+    </w:lvl>
+    <w:lvl w:ilvl="4" w:tplc="04090019" w:tentative="1">
+      <w:start w:val="1"/>
+      <w:numFmt w:val="lowerLetter"/>
+      <w:lvlText w:val="%5."/>
+      <w:lvlJc w:val="left"/>
+      <w:pPr>
+        <w:ind w:left="3600" w:hanging="360"/>
+      </w:pPr>
+    </w:lvl>
+    <w:lvl w:ilvl="5" w:tplc="0409001B" w:tentative="1">
+      <w:start w:val="1"/>
+      <w:numFmt w:val="lowerRoman"/>
+      <w:lvlText w:val="%6."/>
+      <w:lvlJc w:val="right"/>
+      <w:pPr>
+        <w:ind w:left="4320" w:hanging="180"/>
+      </w:pPr>
+    </w:lvl>
+    <w:lvl w:ilvl="6" w:tplc="0409000F" w:tentative="1">
+      <w:start w:val="1"/>
+      <w:numFmt w:val="decimal"/>
+      <w:lvlText w:val="%7."/>
+      <w:lvlJc w:val="left"/>
+      <w:pPr>
+        <w:ind w:left="5040" w:hanging="360"/>
+      </w:pPr>
+    </w:lvl>
+    <w:lvl w:ilvl="7" w:tplc="04090019" w:tentative="1">
+      <w:start w:val="1"/>
+      <w:numFmt w:val="lowerLetter"/>
+      <w:lvlText w:val="%8."/>
+      <w:lvlJc w:val="left"/>
+      <w:pPr>
+        <w:ind w:left="5760" w:hanging="360"/>
+      </w:pPr>
+    </w:lvl>
+    <w:lvl w:ilvl="8" w:tplc="0409001B" w:tentative="1">
+      <w:start w:val="1"/>
+      <w:numFmt w:val="lowerRoman"/>
+      <w:lvlText w:val="%9."/>
+      <w:lvlJc w:val="right"/>
+      <w:pPr>
+        <w:ind w:left="6480" w:hanging="180"/>
+      </w:pPr>
+    </w:lvl>
+  </w:abstractNum>
+  <w:abstractNum w:abstractNumId="10" w15:restartNumberingAfterBreak="0">
+    <w:nsid w:val="432D44E6"/>
+    <w:multiLevelType w:val="hybridMultilevel"/>
+    <w:tmpl w:val="0F301652"/>
+    <w:lvl w:ilvl="0" w:tplc="F20EC81A">
+      <w:start w:val="1"/>
+      <w:numFmt w:val="decimal"/>
+      <w:lvlText w:val="%1"/>
+      <w:lvlJc w:val="left"/>
+      <w:pPr>
+        <w:ind w:left="1080" w:hanging="360"/>
+      </w:pPr>
+      <w:rPr>
+        <w:rFonts w:hint="default"/>
+      </w:rPr>
+    </w:lvl>
+    <w:lvl w:ilvl="1" w:tplc="04090019" w:tentative="1">
+      <w:start w:val="1"/>
+      <w:numFmt w:val="lowerLetter"/>
+      <w:lvlText w:val="%2."/>
+      <w:lvlJc w:val="left"/>
+      <w:pPr>
+        <w:ind w:left="1800" w:hanging="360"/>
+      </w:pPr>
+    </w:lvl>
+    <w:lvl w:ilvl="2" w:tplc="0409001B" w:tentative="1">
+      <w:start w:val="1"/>
+      <w:numFmt w:val="lowerRoman"/>
+      <w:lvlText w:val="%3."/>
+      <w:lvlJc w:val="right"/>
+      <w:pPr>
+        <w:ind w:left="2520" w:hanging="180"/>
+      </w:pPr>
+    </w:lvl>
+    <w:lvl w:ilvl="3" w:tplc="0409000F" w:tentative="1">
+      <w:start w:val="1"/>
+      <w:numFmt w:val="decimal"/>
+      <w:lvlText w:val="%4."/>
+      <w:lvlJc w:val="left"/>
+      <w:pPr>
+        <w:ind w:left="3240" w:hanging="360"/>
+      </w:pPr>
+    </w:lvl>
+    <w:lvl w:ilvl="4" w:tplc="04090019" w:tentative="1">
+      <w:start w:val="1"/>
+      <w:numFmt w:val="lowerLetter"/>
+      <w:lvlText w:val="%5."/>
+      <w:lvlJc w:val="left"/>
+      <w:pPr>
+        <w:ind w:left="3960" w:hanging="360"/>
+      </w:pPr>
+    </w:lvl>
+    <w:lvl w:ilvl="5" w:tplc="0409001B" w:tentative="1">
+      <w:start w:val="1"/>
+      <w:numFmt w:val="lowerRoman"/>
+      <w:lvlText w:val="%6."/>
+      <w:lvlJc w:val="right"/>
+      <w:pPr>
+        <w:ind w:left="4680" w:hanging="180"/>
+      </w:pPr>
+    </w:lvl>
+    <w:lvl w:ilvl="6" w:tplc="0409000F" w:tentative="1">
+      <w:start w:val="1"/>
+      <w:numFmt w:val="decimal"/>
+      <w:lvlText w:val="%7."/>
+      <w:lvlJc w:val="left"/>
+      <w:pPr>
+        <w:ind w:left="5400" w:hanging="360"/>
+      </w:pPr>
+    </w:lvl>
+    <w:lvl w:ilvl="7" w:tplc="04090019" w:tentative="1">
+      <w:start w:val="1"/>
+      <w:numFmt w:val="lowerLetter"/>
+      <w:lvlText w:val="%8."/>
+      <w:lvlJc w:val="left"/>
+      <w:pPr>
+        <w:ind w:left="6120" w:hanging="360"/>
+      </w:pPr>
+    </w:lvl>
+    <w:lvl w:ilvl="8" w:tplc="0409001B" w:tentative="1">
+      <w:start w:val="1"/>
+      <w:numFmt w:val="lowerRoman"/>
+      <w:lvlText w:val="%9."/>
+      <w:lvlJc w:val="right"/>
+      <w:pPr>
+        <w:ind w:left="6840" w:hanging="180"/>
+      </w:pPr>
+    </w:lvl>
+  </w:abstractNum>
+  <w:abstractNum w:abstractNumId="11" w15:restartNumberingAfterBreak="0">
+    <w:nsid w:val="4D9B76E3"/>
+    <w:multiLevelType w:val="hybridMultilevel"/>
+    <w:tmpl w:val="CC8210C8"/>
+    <w:lvl w:ilvl="0" w:tplc="0409000F">
+      <w:start w:val="1"/>
+      <w:numFmt w:val="decimal"/>
+      <w:lvlText w:val="%1."/>
+      <w:lvlJc w:val="left"/>
+      <w:pPr>
+        <w:ind w:left="720" w:hanging="360"/>
+      </w:pPr>
+    </w:lvl>
+    <w:lvl w:ilvl="1" w:tplc="04090019" w:tentative="1">
+      <w:start w:val="1"/>
+      <w:numFmt w:val="lowerLetter"/>
+      <w:lvlText w:val="%2."/>
+      <w:lvlJc w:val="left"/>
+      <w:pPr>
+        <w:ind w:left="1440" w:hanging="360"/>
+      </w:pPr>
+    </w:lvl>
+    <w:lvl w:ilvl="2" w:tplc="0409001B" w:tentative="1">
+      <w:start w:val="1"/>
+      <w:numFmt w:val="lowerRoman"/>
+      <w:lvlText w:val="%3."/>
+      <w:lvlJc w:val="right"/>
+      <w:pPr>
+        <w:ind w:left="2160" w:hanging="180"/>
+      </w:pPr>
+    </w:lvl>
+    <w:lvl w:ilvl="3" w:tplc="0409000F" w:tentative="1">
+      <w:start w:val="1"/>
+      <w:numFmt w:val="decimal"/>
+      <w:lvlText w:val="%4."/>
+      <w:lvlJc w:val="left"/>
+      <w:pPr>
+        <w:ind w:left="2880" w:hanging="360"/>
+      </w:pPr>
+    </w:lvl>
+    <w:lvl w:ilvl="4" w:tplc="04090019" w:tentative="1">
+      <w:start w:val="1"/>
+      <w:numFmt w:val="lowerLetter"/>
+      <w:lvlText w:val="%5."/>
+      <w:lvlJc w:val="left"/>
+      <w:pPr>
+        <w:ind w:left="3600" w:hanging="360"/>
+      </w:pPr>
+    </w:lvl>
+    <w:lvl w:ilvl="5" w:tplc="0409001B" w:tentative="1">
+      <w:start w:val="1"/>
+      <w:numFmt w:val="lowerRoman"/>
+      <w:lvlText w:val="%6."/>
+      <w:lvlJc w:val="right"/>
+      <w:pPr>
+        <w:ind w:left="4320" w:hanging="180"/>
+      </w:pPr>
+    </w:lvl>
+    <w:lvl w:ilvl="6" w:tplc="0409000F" w:tentative="1">
+      <w:start w:val="1"/>
+      <w:numFmt w:val="decimal"/>
+      <w:lvlText w:val="%7."/>
+      <w:lvlJc w:val="left"/>
+      <w:pPr>
+        <w:ind w:left="5040" w:hanging="360"/>
+      </w:pPr>
+    </w:lvl>
+    <w:lvl w:ilvl="7" w:tplc="04090019" w:tentative="1">
+      <w:start w:val="1"/>
+      <w:numFmt w:val="lowerLetter"/>
+      <w:lvlText w:val="%8."/>
+      <w:lvlJc w:val="left"/>
+      <w:pPr>
+        <w:ind w:left="5760" w:hanging="360"/>
+      </w:pPr>
+    </w:lvl>
+    <w:lvl w:ilvl="8" w:tplc="0409001B" w:tentative="1">
+      <w:start w:val="1"/>
+      <w:numFmt w:val="lowerRoman"/>
+      <w:lvlText w:val="%9."/>
+      <w:lvlJc w:val="right"/>
+      <w:pPr>
+        <w:ind w:left="6480" w:hanging="180"/>
+      </w:pPr>
+    </w:lvl>
+  </w:abstractNum>
+  <w:abstractNum w:abstractNumId="12" w15:restartNumberingAfterBreak="0">
+    <w:nsid w:val="515157CE"/>
+    <w:multiLevelType w:val="hybridMultilevel"/>
+    <w:tmpl w:val="9DD8ECBA"/>
+    <w:lvl w:ilvl="0" w:tplc="0409000F">
+      <w:start w:val="1"/>
+      <w:numFmt w:val="decimal"/>
+      <w:lvlText w:val="%1."/>
+      <w:lvlJc w:val="left"/>
+      <w:pPr>
+        <w:ind w:left="1080" w:hanging="360"/>
+      </w:pPr>
+    </w:lvl>
+    <w:lvl w:ilvl="1" w:tplc="04090019" w:tentative="1">
+      <w:start w:val="1"/>
+      <w:numFmt w:val="lowerLetter"/>
+      <w:lvlText w:val="%2."/>
+      <w:lvlJc w:val="left"/>
+      <w:pPr>
+        <w:ind w:left="1800" w:hanging="360"/>
+      </w:pPr>
+    </w:lvl>
+    <w:lvl w:ilvl="2" w:tplc="0409001B" w:tentative="1">
+      <w:start w:val="1"/>
+      <w:numFmt w:val="lowerRoman"/>
+      <w:lvlText w:val="%3."/>
+      <w:lvlJc w:val="right"/>
+      <w:pPr>
+        <w:ind w:left="2520" w:hanging="180"/>
+      </w:pPr>
+    </w:lvl>
+    <w:lvl w:ilvl="3" w:tplc="0409000F" w:tentative="1">
+      <w:start w:val="1"/>
+      <w:numFmt w:val="decimal"/>
+      <w:lvlText w:val="%4."/>
+      <w:lvlJc w:val="left"/>
+      <w:pPr>
+        <w:ind w:left="3240" w:hanging="360"/>
+      </w:pPr>
+    </w:lvl>
+    <w:lvl w:ilvl="4" w:tplc="04090019" w:tentative="1">
+      <w:start w:val="1"/>
+      <w:numFmt w:val="lowerLetter"/>
+      <w:lvlText w:val="%5."/>
+      <w:lvlJc w:val="left"/>
+      <w:pPr>
+        <w:ind w:left="3960" w:hanging="360"/>
+      </w:pPr>
+    </w:lvl>
+    <w:lvl w:ilvl="5" w:tplc="0409001B" w:tentative="1">
+      <w:start w:val="1"/>
+      <w:numFmt w:val="lowerRoman"/>
+      <w:lvlText w:val="%6."/>
+      <w:lvlJc w:val="right"/>
+      <w:pPr>
+        <w:ind w:left="4680" w:hanging="180"/>
+      </w:pPr>
+    </w:lvl>
+    <w:lvl w:ilvl="6" w:tplc="0409000F" w:tentative="1">
+      <w:start w:val="1"/>
+      <w:numFmt w:val="decimal"/>
+      <w:lvlText w:val="%7."/>
+      <w:lvlJc w:val="left"/>
+      <w:pPr>
+        <w:ind w:left="5400" w:hanging="360"/>
+      </w:pPr>
+    </w:lvl>
+    <w:lvl w:ilvl="7" w:tplc="04090019" w:tentative="1">
+      <w:start w:val="1"/>
+      <w:numFmt w:val="lowerLetter"/>
+      <w:lvlText w:val="%8."/>
+      <w:lvlJc w:val="left"/>
+      <w:pPr>
+        <w:ind w:left="6120" w:hanging="360"/>
+      </w:pPr>
+    </w:lvl>
+    <w:lvl w:ilvl="8" w:tplc="0409001B" w:tentative="1">
+      <w:start w:val="1"/>
+      <w:numFmt w:val="lowerRoman"/>
+      <w:lvlText w:val="%9."/>
+      <w:lvlJc w:val="right"/>
+      <w:pPr>
+        <w:ind w:left="6840" w:hanging="180"/>
+      </w:pPr>
+    </w:lvl>
+  </w:abstractNum>
+  <w:abstractNum w:abstractNumId="13" w15:restartNumberingAfterBreak="0">
     <w:nsid w:val="57092FC5"/>
     <w:multiLevelType w:val="hybridMultilevel"/>
     <w:tmpl w:val="B530767E"/>
@@ -1743,14 +5608,501 @@
       </w:pPr>
     </w:lvl>
   </w:abstractNum>
+  <w:abstractNum w:abstractNumId="14" w15:restartNumberingAfterBreak="0">
+    <w:nsid w:val="63034844"/>
+    <w:multiLevelType w:val="hybridMultilevel"/>
+    <w:tmpl w:val="6F6869A8"/>
+    <w:lvl w:ilvl="0" w:tplc="0409000F">
+      <w:start w:val="1"/>
+      <w:numFmt w:val="decimal"/>
+      <w:lvlText w:val="%1."/>
+      <w:lvlJc w:val="left"/>
+      <w:pPr>
+        <w:ind w:left="720" w:hanging="360"/>
+      </w:pPr>
+      <w:rPr>
+        <w:rFonts w:hint="default"/>
+      </w:rPr>
+    </w:lvl>
+    <w:lvl w:ilvl="1" w:tplc="04090019" w:tentative="1">
+      <w:start w:val="1"/>
+      <w:numFmt w:val="lowerLetter"/>
+      <w:lvlText w:val="%2."/>
+      <w:lvlJc w:val="left"/>
+      <w:pPr>
+        <w:ind w:left="1440" w:hanging="360"/>
+      </w:pPr>
+    </w:lvl>
+    <w:lvl w:ilvl="2" w:tplc="0409001B" w:tentative="1">
+      <w:start w:val="1"/>
+      <w:numFmt w:val="lowerRoman"/>
+      <w:lvlText w:val="%3."/>
+      <w:lvlJc w:val="right"/>
+      <w:pPr>
+        <w:ind w:left="2160" w:hanging="180"/>
+      </w:pPr>
+    </w:lvl>
+    <w:lvl w:ilvl="3" w:tplc="0409000F" w:tentative="1">
+      <w:start w:val="1"/>
+      <w:numFmt w:val="decimal"/>
+      <w:lvlText w:val="%4."/>
+      <w:lvlJc w:val="left"/>
+      <w:pPr>
+        <w:ind w:left="2880" w:hanging="360"/>
+      </w:pPr>
+    </w:lvl>
+    <w:lvl w:ilvl="4" w:tplc="04090019" w:tentative="1">
+      <w:start w:val="1"/>
+      <w:numFmt w:val="lowerLetter"/>
+      <w:lvlText w:val="%5."/>
+      <w:lvlJc w:val="left"/>
+      <w:pPr>
+        <w:ind w:left="3600" w:hanging="360"/>
+      </w:pPr>
+    </w:lvl>
+    <w:lvl w:ilvl="5" w:tplc="0409001B" w:tentative="1">
+      <w:start w:val="1"/>
+      <w:numFmt w:val="lowerRoman"/>
+      <w:lvlText w:val="%6."/>
+      <w:lvlJc w:val="right"/>
+      <w:pPr>
+        <w:ind w:left="4320" w:hanging="180"/>
+      </w:pPr>
+    </w:lvl>
+    <w:lvl w:ilvl="6" w:tplc="0409000F" w:tentative="1">
+      <w:start w:val="1"/>
+      <w:numFmt w:val="decimal"/>
+      <w:lvlText w:val="%7."/>
+      <w:lvlJc w:val="left"/>
+      <w:pPr>
+        <w:ind w:left="5040" w:hanging="360"/>
+      </w:pPr>
+    </w:lvl>
+    <w:lvl w:ilvl="7" w:tplc="04090019" w:tentative="1">
+      <w:start w:val="1"/>
+      <w:numFmt w:val="lowerLetter"/>
+      <w:lvlText w:val="%8."/>
+      <w:lvlJc w:val="left"/>
+      <w:pPr>
+        <w:ind w:left="5760" w:hanging="360"/>
+      </w:pPr>
+    </w:lvl>
+    <w:lvl w:ilvl="8" w:tplc="0409001B" w:tentative="1">
+      <w:start w:val="1"/>
+      <w:numFmt w:val="lowerRoman"/>
+      <w:lvlText w:val="%9."/>
+      <w:lvlJc w:val="right"/>
+      <w:pPr>
+        <w:ind w:left="6480" w:hanging="180"/>
+      </w:pPr>
+    </w:lvl>
+  </w:abstractNum>
+  <w:abstractNum w:abstractNumId="15" w15:restartNumberingAfterBreak="0">
+    <w:nsid w:val="6DDC5390"/>
+    <w:multiLevelType w:val="hybridMultilevel"/>
+    <w:tmpl w:val="4734E5FA"/>
+    <w:lvl w:ilvl="0" w:tplc="CEE6EB88">
+      <w:start w:val="1"/>
+      <w:numFmt w:val="decimal"/>
+      <w:lvlText w:val="%1."/>
+      <w:lvlJc w:val="left"/>
+      <w:pPr>
+        <w:ind w:left="855" w:hanging="360"/>
+      </w:pPr>
+      <w:rPr>
+        <w:rFonts w:hint="default"/>
+      </w:rPr>
+    </w:lvl>
+    <w:lvl w:ilvl="1" w:tplc="04090019" w:tentative="1">
+      <w:start w:val="1"/>
+      <w:numFmt w:val="lowerLetter"/>
+      <w:lvlText w:val="%2."/>
+      <w:lvlJc w:val="left"/>
+      <w:pPr>
+        <w:ind w:left="1575" w:hanging="360"/>
+      </w:pPr>
+    </w:lvl>
+    <w:lvl w:ilvl="2" w:tplc="0409001B" w:tentative="1">
+      <w:start w:val="1"/>
+      <w:numFmt w:val="lowerRoman"/>
+      <w:lvlText w:val="%3."/>
+      <w:lvlJc w:val="right"/>
+      <w:pPr>
+        <w:ind w:left="2295" w:hanging="180"/>
+      </w:pPr>
+    </w:lvl>
+    <w:lvl w:ilvl="3" w:tplc="0409000F" w:tentative="1">
+      <w:start w:val="1"/>
+      <w:numFmt w:val="decimal"/>
+      <w:lvlText w:val="%4."/>
+      <w:lvlJc w:val="left"/>
+      <w:pPr>
+        <w:ind w:left="3015" w:hanging="360"/>
+      </w:pPr>
+    </w:lvl>
+    <w:lvl w:ilvl="4" w:tplc="04090019" w:tentative="1">
+      <w:start w:val="1"/>
+      <w:numFmt w:val="lowerLetter"/>
+      <w:lvlText w:val="%5."/>
+      <w:lvlJc w:val="left"/>
+      <w:pPr>
+        <w:ind w:left="3735" w:hanging="360"/>
+      </w:pPr>
+    </w:lvl>
+    <w:lvl w:ilvl="5" w:tplc="0409001B" w:tentative="1">
+      <w:start w:val="1"/>
+      <w:numFmt w:val="lowerRoman"/>
+      <w:lvlText w:val="%6."/>
+      <w:lvlJc w:val="right"/>
+      <w:pPr>
+        <w:ind w:left="4455" w:hanging="180"/>
+      </w:pPr>
+    </w:lvl>
+    <w:lvl w:ilvl="6" w:tplc="0409000F" w:tentative="1">
+      <w:start w:val="1"/>
+      <w:numFmt w:val="decimal"/>
+      <w:lvlText w:val="%7."/>
+      <w:lvlJc w:val="left"/>
+      <w:pPr>
+        <w:ind w:left="5175" w:hanging="360"/>
+      </w:pPr>
+    </w:lvl>
+    <w:lvl w:ilvl="7" w:tplc="04090019" w:tentative="1">
+      <w:start w:val="1"/>
+      <w:numFmt w:val="lowerLetter"/>
+      <w:lvlText w:val="%8."/>
+      <w:lvlJc w:val="left"/>
+      <w:pPr>
+        <w:ind w:left="5895" w:hanging="360"/>
+      </w:pPr>
+    </w:lvl>
+    <w:lvl w:ilvl="8" w:tplc="0409001B" w:tentative="1">
+      <w:start w:val="1"/>
+      <w:numFmt w:val="lowerRoman"/>
+      <w:lvlText w:val="%9."/>
+      <w:lvlJc w:val="right"/>
+      <w:pPr>
+        <w:ind w:left="6615" w:hanging="180"/>
+      </w:pPr>
+    </w:lvl>
+  </w:abstractNum>
+  <w:abstractNum w:abstractNumId="16" w15:restartNumberingAfterBreak="0">
+    <w:nsid w:val="70E30F8B"/>
+    <w:multiLevelType w:val="hybridMultilevel"/>
+    <w:tmpl w:val="337C9956"/>
+    <w:lvl w:ilvl="0" w:tplc="0409000F">
+      <w:start w:val="1"/>
+      <w:numFmt w:val="decimal"/>
+      <w:lvlText w:val="%1."/>
+      <w:lvlJc w:val="left"/>
+      <w:pPr>
+        <w:ind w:left="720" w:hanging="360"/>
+      </w:pPr>
+    </w:lvl>
+    <w:lvl w:ilvl="1" w:tplc="04090019" w:tentative="1">
+      <w:start w:val="1"/>
+      <w:numFmt w:val="lowerLetter"/>
+      <w:lvlText w:val="%2."/>
+      <w:lvlJc w:val="left"/>
+      <w:pPr>
+        <w:ind w:left="1440" w:hanging="360"/>
+      </w:pPr>
+    </w:lvl>
+    <w:lvl w:ilvl="2" w:tplc="0409001B" w:tentative="1">
+      <w:start w:val="1"/>
+      <w:numFmt w:val="lowerRoman"/>
+      <w:lvlText w:val="%3."/>
+      <w:lvlJc w:val="right"/>
+      <w:pPr>
+        <w:ind w:left="2160" w:hanging="180"/>
+      </w:pPr>
+    </w:lvl>
+    <w:lvl w:ilvl="3" w:tplc="0409000F" w:tentative="1">
+      <w:start w:val="1"/>
+      <w:numFmt w:val="decimal"/>
+      <w:lvlText w:val="%4."/>
+      <w:lvlJc w:val="left"/>
+      <w:pPr>
+        <w:ind w:left="2880" w:hanging="360"/>
+      </w:pPr>
+    </w:lvl>
+    <w:lvl w:ilvl="4" w:tplc="04090019" w:tentative="1">
+      <w:start w:val="1"/>
+      <w:numFmt w:val="lowerLetter"/>
+      <w:lvlText w:val="%5."/>
+      <w:lvlJc w:val="left"/>
+      <w:pPr>
+        <w:ind w:left="3600" w:hanging="360"/>
+      </w:pPr>
+    </w:lvl>
+    <w:lvl w:ilvl="5" w:tplc="0409001B" w:tentative="1">
+      <w:start w:val="1"/>
+      <w:numFmt w:val="lowerRoman"/>
+      <w:lvlText w:val="%6."/>
+      <w:lvlJc w:val="right"/>
+      <w:pPr>
+        <w:ind w:left="4320" w:hanging="180"/>
+      </w:pPr>
+    </w:lvl>
+    <w:lvl w:ilvl="6" w:tplc="0409000F" w:tentative="1">
+      <w:start w:val="1"/>
+      <w:numFmt w:val="decimal"/>
+      <w:lvlText w:val="%7."/>
+      <w:lvlJc w:val="left"/>
+      <w:pPr>
+        <w:ind w:left="5040" w:hanging="360"/>
+      </w:pPr>
+    </w:lvl>
+    <w:lvl w:ilvl="7" w:tplc="04090019" w:tentative="1">
+      <w:start w:val="1"/>
+      <w:numFmt w:val="lowerLetter"/>
+      <w:lvlText w:val="%8."/>
+      <w:lvlJc w:val="left"/>
+      <w:pPr>
+        <w:ind w:left="5760" w:hanging="360"/>
+      </w:pPr>
+    </w:lvl>
+    <w:lvl w:ilvl="8" w:tplc="0409001B" w:tentative="1">
+      <w:start w:val="1"/>
+      <w:numFmt w:val="lowerRoman"/>
+      <w:lvlText w:val="%9."/>
+      <w:lvlJc w:val="right"/>
+      <w:pPr>
+        <w:ind w:left="6480" w:hanging="180"/>
+      </w:pPr>
+    </w:lvl>
+  </w:abstractNum>
+  <w:abstractNum w:abstractNumId="17" w15:restartNumberingAfterBreak="0">
+    <w:nsid w:val="7C7B5092"/>
+    <w:multiLevelType w:val="hybridMultilevel"/>
+    <w:tmpl w:val="511E5D8E"/>
+    <w:lvl w:ilvl="0" w:tplc="56241454">
+      <w:start w:val="1"/>
+      <w:numFmt w:val="decimal"/>
+      <w:lvlText w:val="%1."/>
+      <w:lvlJc w:val="left"/>
+      <w:pPr>
+        <w:ind w:left="705" w:hanging="360"/>
+      </w:pPr>
+      <w:rPr>
+        <w:rFonts w:hint="default"/>
+      </w:rPr>
+    </w:lvl>
+    <w:lvl w:ilvl="1" w:tplc="04090019" w:tentative="1">
+      <w:start w:val="1"/>
+      <w:numFmt w:val="lowerLetter"/>
+      <w:lvlText w:val="%2."/>
+      <w:lvlJc w:val="left"/>
+      <w:pPr>
+        <w:ind w:left="1425" w:hanging="360"/>
+      </w:pPr>
+    </w:lvl>
+    <w:lvl w:ilvl="2" w:tplc="0409001B" w:tentative="1">
+      <w:start w:val="1"/>
+      <w:numFmt w:val="lowerRoman"/>
+      <w:lvlText w:val="%3."/>
+      <w:lvlJc w:val="right"/>
+      <w:pPr>
+        <w:ind w:left="2145" w:hanging="180"/>
+      </w:pPr>
+    </w:lvl>
+    <w:lvl w:ilvl="3" w:tplc="0409000F" w:tentative="1">
+      <w:start w:val="1"/>
+      <w:numFmt w:val="decimal"/>
+      <w:lvlText w:val="%4."/>
+      <w:lvlJc w:val="left"/>
+      <w:pPr>
+        <w:ind w:left="2865" w:hanging="360"/>
+      </w:pPr>
+    </w:lvl>
+    <w:lvl w:ilvl="4" w:tplc="04090019" w:tentative="1">
+      <w:start w:val="1"/>
+      <w:numFmt w:val="lowerLetter"/>
+      <w:lvlText w:val="%5."/>
+      <w:lvlJc w:val="left"/>
+      <w:pPr>
+        <w:ind w:left="3585" w:hanging="360"/>
+      </w:pPr>
+    </w:lvl>
+    <w:lvl w:ilvl="5" w:tplc="0409001B" w:tentative="1">
+      <w:start w:val="1"/>
+      <w:numFmt w:val="lowerRoman"/>
+      <w:lvlText w:val="%6."/>
+      <w:lvlJc w:val="right"/>
+      <w:pPr>
+        <w:ind w:left="4305" w:hanging="180"/>
+      </w:pPr>
+    </w:lvl>
+    <w:lvl w:ilvl="6" w:tplc="0409000F" w:tentative="1">
+      <w:start w:val="1"/>
+      <w:numFmt w:val="decimal"/>
+      <w:lvlText w:val="%7."/>
+      <w:lvlJc w:val="left"/>
+      <w:pPr>
+        <w:ind w:left="5025" w:hanging="360"/>
+      </w:pPr>
+    </w:lvl>
+    <w:lvl w:ilvl="7" w:tplc="04090019" w:tentative="1">
+      <w:start w:val="1"/>
+      <w:numFmt w:val="lowerLetter"/>
+      <w:lvlText w:val="%8."/>
+      <w:lvlJc w:val="left"/>
+      <w:pPr>
+        <w:ind w:left="5745" w:hanging="360"/>
+      </w:pPr>
+    </w:lvl>
+    <w:lvl w:ilvl="8" w:tplc="0409001B" w:tentative="1">
+      <w:start w:val="1"/>
+      <w:numFmt w:val="lowerRoman"/>
+      <w:lvlText w:val="%9."/>
+      <w:lvlJc w:val="right"/>
+      <w:pPr>
+        <w:ind w:left="6465" w:hanging="180"/>
+      </w:pPr>
+    </w:lvl>
+  </w:abstractNum>
+  <w:abstractNum w:abstractNumId="18" w15:restartNumberingAfterBreak="0">
+    <w:nsid w:val="7EAF6578"/>
+    <w:multiLevelType w:val="hybridMultilevel"/>
+    <w:tmpl w:val="1440586E"/>
+    <w:lvl w:ilvl="0" w:tplc="0409000F">
+      <w:start w:val="1"/>
+      <w:numFmt w:val="decimal"/>
+      <w:lvlText w:val="%1."/>
+      <w:lvlJc w:val="left"/>
+      <w:pPr>
+        <w:ind w:left="720" w:hanging="360"/>
+      </w:pPr>
+    </w:lvl>
+    <w:lvl w:ilvl="1" w:tplc="04090019" w:tentative="1">
+      <w:start w:val="1"/>
+      <w:numFmt w:val="lowerLetter"/>
+      <w:lvlText w:val="%2."/>
+      <w:lvlJc w:val="left"/>
+      <w:pPr>
+        <w:ind w:left="1440" w:hanging="360"/>
+      </w:pPr>
+    </w:lvl>
+    <w:lvl w:ilvl="2" w:tplc="0409001B" w:tentative="1">
+      <w:start w:val="1"/>
+      <w:numFmt w:val="lowerRoman"/>
+      <w:lvlText w:val="%3."/>
+      <w:lvlJc w:val="right"/>
+      <w:pPr>
+        <w:ind w:left="2160" w:hanging="180"/>
+      </w:pPr>
+    </w:lvl>
+    <w:lvl w:ilvl="3" w:tplc="0409000F" w:tentative="1">
+      <w:start w:val="1"/>
+      <w:numFmt w:val="decimal"/>
+      <w:lvlText w:val="%4."/>
+      <w:lvlJc w:val="left"/>
+      <w:pPr>
+        <w:ind w:left="2880" w:hanging="360"/>
+      </w:pPr>
+    </w:lvl>
+    <w:lvl w:ilvl="4" w:tplc="04090019" w:tentative="1">
+      <w:start w:val="1"/>
+      <w:numFmt w:val="lowerLetter"/>
+      <w:lvlText w:val="%5."/>
+      <w:lvlJc w:val="left"/>
+      <w:pPr>
+        <w:ind w:left="3600" w:hanging="360"/>
+      </w:pPr>
+    </w:lvl>
+    <w:lvl w:ilvl="5" w:tplc="0409001B" w:tentative="1">
+      <w:start w:val="1"/>
+      <w:numFmt w:val="lowerRoman"/>
+      <w:lvlText w:val="%6."/>
+      <w:lvlJc w:val="right"/>
+      <w:pPr>
+        <w:ind w:left="4320" w:hanging="180"/>
+      </w:pPr>
+    </w:lvl>
+    <w:lvl w:ilvl="6" w:tplc="0409000F" w:tentative="1">
+      <w:start w:val="1"/>
+      <w:numFmt w:val="decimal"/>
+      <w:lvlText w:val="%7."/>
+      <w:lvlJc w:val="left"/>
+      <w:pPr>
+        <w:ind w:left="5040" w:hanging="360"/>
+      </w:pPr>
+    </w:lvl>
+    <w:lvl w:ilvl="7" w:tplc="04090019" w:tentative="1">
+      <w:start w:val="1"/>
+      <w:numFmt w:val="lowerLetter"/>
+      <w:lvlText w:val="%8."/>
+      <w:lvlJc w:val="left"/>
+      <w:pPr>
+        <w:ind w:left="5760" w:hanging="360"/>
+      </w:pPr>
+    </w:lvl>
+    <w:lvl w:ilvl="8" w:tplc="0409001B" w:tentative="1">
+      <w:start w:val="1"/>
+      <w:numFmt w:val="lowerRoman"/>
+      <w:lvlText w:val="%9."/>
+      <w:lvlJc w:val="right"/>
+      <w:pPr>
+        <w:ind w:left="6480" w:hanging="180"/>
+      </w:pPr>
+    </w:lvl>
+  </w:abstractNum>
   <w:num w:numId="1">
+    <w:abstractNumId w:val="8"/>
+  </w:num>
+  <w:num w:numId="2">
+    <w:abstractNumId w:val="13"/>
+  </w:num>
+  <w:num w:numId="3">
+    <w:abstractNumId w:val="5"/>
+  </w:num>
+  <w:num w:numId="4">
+    <w:abstractNumId w:val="12"/>
+  </w:num>
+  <w:num w:numId="5">
+    <w:abstractNumId w:val="7"/>
+  </w:num>
+  <w:num w:numId="6">
+    <w:abstractNumId w:val="18"/>
+  </w:num>
+  <w:num w:numId="7">
+    <w:abstractNumId w:val="0"/>
+  </w:num>
+  <w:num w:numId="8">
     <w:abstractNumId w:val="1"/>
   </w:num>
-  <w:num w:numId="2">
+  <w:num w:numId="9">
+    <w:abstractNumId w:val="9"/>
+  </w:num>
+  <w:num w:numId="10">
+    <w:abstractNumId w:val="16"/>
+  </w:num>
+  <w:num w:numId="11">
+    <w:abstractNumId w:val="6"/>
+  </w:num>
+  <w:num w:numId="12">
+    <w:abstractNumId w:val="3"/>
+  </w:num>
+  <w:num w:numId="13">
+    <w:abstractNumId w:val="11"/>
+  </w:num>
+  <w:num w:numId="14">
+    <w:abstractNumId w:val="15"/>
+  </w:num>
+  <w:num w:numId="15">
+    <w:abstractNumId w:val="4"/>
+  </w:num>
+  <w:num w:numId="16">
     <w:abstractNumId w:val="2"/>
   </w:num>
-  <w:num w:numId="3">
-    <w:abstractNumId w:val="0"/>
+  <w:num w:numId="17">
+    <w:abstractNumId w:val="10"/>
+  </w:num>
+  <w:num w:numId="18">
+    <w:abstractNumId w:val="14"/>
+  </w:num>
+  <w:num w:numId="19">
+    <w:abstractNumId w:val="17"/>
   </w:num>
 </w:numbering>
 </file>

</xml_diff>